<commit_message>
Simulation simplification math detail
</commit_message>
<xml_diff>
--- a/.WIP/Method paper.docx
+++ b/.WIP/Method paper.docx
@@ -167,8 +167,13 @@
         </m:r>
       </m:oMath>
       <w:r>
-        <w:t xml:space="preserve"> be the one of a network</w:t>
+        <w:t xml:space="preserve"> be the one of a </w:t>
       </w:r>
+      <w:proofErr w:type="gramStart"/>
+      <w:r>
+        <w:t>network</w:t>
+      </w:r>
+      <w:proofErr w:type="gramEnd"/>
       <w:r>
         <w:t xml:space="preserve"> with </w:t>
       </w:r>
@@ -1047,13 +1052,6 @@
         <w:gridCol w:w="1276"/>
         <w:gridCol w:w="6662"/>
         <w:gridCol w:w="1124"/>
-        <w:tblGridChange w:id="0">
-          <w:tblGrid>
-            <w:gridCol w:w="1276"/>
-            <w:gridCol w:w="6662"/>
-            <w:gridCol w:w="1124"/>
-          </w:tblGrid>
-        </w:tblGridChange>
       </w:tblGrid>
       <w:tr>
         <w:tc>
@@ -1678,6 +1676,78 @@
                                 </w:rPr>
                                 <m:t>1</m:t>
                               </m:r>
+                            </m:num>
+                            <m:den>
+                              <m:sSub>
+                                <m:sSubPr>
+                                  <m:ctrlPr>
+                                    <w:rPr>
+                                      <w:rFonts w:ascii="Cambria Math" w:hAnsi="Cambria Math"/>
+                                      <w:i/>
+                                    </w:rPr>
+                                  </m:ctrlPr>
+                                </m:sSubPr>
+                                <m:e>
+                                  <m:r>
+                                    <w:rPr>
+                                      <w:rFonts w:ascii="Cambria Math" w:hAnsi="Cambria Math"/>
+                                    </w:rPr>
+                                    <m:t>N</m:t>
+                                  </m:r>
+                                </m:e>
+                                <m:sub>
+                                  <m:r>
+                                    <w:rPr>
+                                      <w:rFonts w:ascii="Cambria Math" w:hAnsi="Cambria Math"/>
+                                    </w:rPr>
+                                    <m:t>E</m:t>
+                                  </m:r>
+                                </m:sub>
+                              </m:sSub>
+                            </m:den>
+                          </m:f>
+                          <m:r>
+                            <w:rPr>
+                              <w:rFonts w:ascii="Cambria Math" w:hAnsi="Cambria Math"/>
+                            </w:rPr>
+                            <m:t>≈</m:t>
+                          </m:r>
+                          <m:f>
+                            <m:fPr>
+                              <m:ctrlPr>
+                                <w:rPr>
+                                  <w:rFonts w:ascii="Cambria Math" w:hAnsi="Cambria Math"/>
+                                  <w:i/>
+                                </w:rPr>
+                              </m:ctrlPr>
+                            </m:fPr>
+                            <m:num>
+                              <m:sSub>
+                                <m:sSubPr>
+                                  <m:ctrlPr>
+                                    <w:rPr>
+                                      <w:rFonts w:ascii="Cambria Math" w:hAnsi="Cambria Math"/>
+                                      <w:i/>
+                                    </w:rPr>
+                                  </m:ctrlPr>
+                                </m:sSubPr>
+                                <m:e>
+                                  <m:r>
+                                    <w:rPr>
+                                      <w:rFonts w:ascii="Cambria Math" w:hAnsi="Cambria Math"/>
+                                    </w:rPr>
+                                    <m:t>o</m:t>
+                                  </m:r>
+                                </m:e>
+                                <m:sub>
+                                  <m:r>
+                                    <w:rPr>
+                                      <w:rFonts w:ascii="Cambria Math" w:hAnsi="Cambria Math"/>
+                                    </w:rPr>
+                                    <m:t>ij</m:t>
+                                  </m:r>
+                                </m:sub>
+                              </m:sSub>
                             </m:num>
                             <m:den>
                               <m:sSub>
@@ -2305,13 +2375,7 @@
                           <w:rPr>
                             <w:rFonts w:ascii="Cambria Math" w:hAnsi="Cambria Math"/>
                           </w:rPr>
-                          <m:t>0,</m:t>
-                        </m:r>
-                        <m:r>
-                          <w:rPr>
-                            <w:rFonts w:ascii="Cambria Math" w:hAnsi="Cambria Math"/>
-                          </w:rPr>
-                          <m:t>ij</m:t>
+                          <m:t>0,ij</m:t>
                         </m:r>
                       </m:sub>
                     </m:sSub>
@@ -2402,13 +2466,7 @@
                                 <w:rPr>
                                   <w:rFonts w:ascii="Cambria Math" w:hAnsi="Cambria Math"/>
                                 </w:rPr>
-                                <m:t>0,</m:t>
-                              </m:r>
-                              <m:r>
-                                <w:rPr>
-                                  <w:rFonts w:ascii="Cambria Math" w:hAnsi="Cambria Math"/>
-                                </w:rPr>
-                                <m:t>ij</m:t>
+                                <m:t>0,ij</m:t>
                               </m:r>
                             </m:sub>
                           </m:sSub>
@@ -2456,13 +2514,7 @@
                                 <w:rPr>
                                   <w:rFonts w:ascii="Cambria Math" w:hAnsi="Cambria Math"/>
                                 </w:rPr>
-                                <m:t>0,</m:t>
-                              </m:r>
-                              <m:r>
-                                <w:rPr>
-                                  <w:rFonts w:ascii="Cambria Math" w:hAnsi="Cambria Math"/>
-                                </w:rPr>
-                                <m:t>ij</m:t>
+                                <m:t>0,ij</m:t>
                               </m:r>
                             </m:sub>
                           </m:sSub>
@@ -2488,13 +2540,7 @@
                                 <w:rPr>
                                   <w:rFonts w:ascii="Cambria Math" w:hAnsi="Cambria Math"/>
                                 </w:rPr>
-                                <m:t>0</m:t>
-                              </m:r>
-                              <m:r>
-                                <w:rPr>
-                                  <w:rFonts w:ascii="Cambria Math" w:hAnsi="Cambria Math"/>
-                                </w:rPr>
-                                <m:t>,</m:t>
+                                <m:t>0,</m:t>
                               </m:r>
                               <m:sSub>
                                 <m:sSubPr>
@@ -2562,13 +2608,7 @@
                                 <w:rPr>
                                   <w:rFonts w:ascii="Cambria Math" w:hAnsi="Cambria Math"/>
                                 </w:rPr>
-                                <m:t>0,</m:t>
-                              </m:r>
-                              <m:r>
-                                <w:rPr>
-                                  <w:rFonts w:ascii="Cambria Math" w:hAnsi="Cambria Math"/>
-                                </w:rPr>
-                                <m:t>ij</m:t>
+                                <m:t>0,ij</m:t>
                               </m:r>
                             </m:sub>
                           </m:sSub>
@@ -3602,13 +3642,7 @@
                   <w:rPr>
                     <w:rFonts w:ascii="Cambria Math" w:hAnsi="Cambria Math"/>
                   </w:rPr>
-                  <m:t>0,</m:t>
-                </m:r>
-                <m:r>
-                  <w:rPr>
-                    <w:rFonts w:ascii="Cambria Math" w:hAnsi="Cambria Math"/>
-                  </w:rPr>
-                  <m:t>ij</m:t>
+                  <m:t>0,ij</m:t>
                 </m:r>
               </m:sub>
             </m:sSub>
@@ -3980,13 +4014,6 @@
         <w:gridCol w:w="1276"/>
         <w:gridCol w:w="6662"/>
         <w:gridCol w:w="1124"/>
-        <w:tblGridChange w:id="1">
-          <w:tblGrid>
-            <w:gridCol w:w="1276"/>
-            <w:gridCol w:w="6662"/>
-            <w:gridCol w:w="1124"/>
-          </w:tblGrid>
-        </w:tblGridChange>
       </w:tblGrid>
       <w:tr>
         <w:tc>
@@ -4231,13 +4258,7 @@
                           <w:rPr>
                             <w:rFonts w:ascii="Cambria Math" w:hAnsi="Cambria Math"/>
                           </w:rPr>
-                          <m:t>obs,</m:t>
-                        </m:r>
-                        <m:r>
-                          <w:rPr>
-                            <w:rFonts w:ascii="Cambria Math" w:hAnsi="Cambria Math"/>
-                          </w:rPr>
-                          <m:t>ij</m:t>
+                          <m:t>obs,ij</m:t>
                         </m:r>
                       </m:sub>
                     </m:sSub>
@@ -4328,13 +4349,7 @@
                                 <w:rPr>
                                   <w:rFonts w:ascii="Cambria Math" w:hAnsi="Cambria Math"/>
                                 </w:rPr>
-                                <m:t>obs,</m:t>
-                              </m:r>
-                              <m:r>
-                                <w:rPr>
-                                  <w:rFonts w:ascii="Cambria Math" w:hAnsi="Cambria Math"/>
-                                </w:rPr>
-                                <m:t>ij</m:t>
+                                <m:t>obs,ij</m:t>
                               </m:r>
                             </m:sub>
                           </m:sSub>
@@ -4504,13 +4519,7 @@
                                 <w:rPr>
                                   <w:rFonts w:ascii="Cambria Math" w:hAnsi="Cambria Math"/>
                                 </w:rPr>
-                                <m:t>obs,</m:t>
-                              </m:r>
-                              <m:r>
-                                <w:rPr>
-                                  <w:rFonts w:ascii="Cambria Math" w:hAnsi="Cambria Math"/>
-                                </w:rPr>
-                                <m:t>ij</m:t>
+                                <m:t>obs,ij</m:t>
                               </m:r>
                             </m:sub>
                           </m:sSub>
@@ -5530,13 +5539,7 @@
                                       <w:rPr>
                                         <w:rFonts w:ascii="Cambria Math" w:hAnsi="Cambria Math"/>
                                       </w:rPr>
-                                      <m:t>obs,</m:t>
-                                    </m:r>
-                                    <m:r>
-                                      <w:rPr>
-                                        <w:rFonts w:ascii="Cambria Math" w:hAnsi="Cambria Math"/>
-                                      </w:rPr>
-                                      <m:t>ij</m:t>
+                                      <m:t>obs,ij</m:t>
                                     </m:r>
                                   </m:sub>
                                 </m:sSub>
@@ -5923,13 +5926,7 @@
                           <w:rPr>
                             <w:rFonts w:ascii="Cambria Math" w:hAnsi="Cambria Math"/>
                           </w:rPr>
-                          <m:t>1,</m:t>
-                        </m:r>
-                        <m:r>
-                          <w:rPr>
-                            <w:rFonts w:ascii="Cambria Math" w:hAnsi="Cambria Math"/>
-                          </w:rPr>
-                          <m:t>ij</m:t>
+                          <m:t>1,ij</m:t>
                         </m:r>
                       </m:sub>
                     </m:sSub>
@@ -6020,13 +6017,7 @@
                                 <w:rPr>
                                   <w:rFonts w:ascii="Cambria Math" w:hAnsi="Cambria Math"/>
                                 </w:rPr>
-                                <m:t>1,</m:t>
-                              </m:r>
-                              <m:r>
-                                <w:rPr>
-                                  <w:rFonts w:ascii="Cambria Math" w:hAnsi="Cambria Math"/>
-                                </w:rPr>
-                                <m:t>ij</m:t>
+                                <m:t>1,ij</m:t>
                               </m:r>
                             </m:sub>
                           </m:sSub>
@@ -6074,13 +6065,7 @@
                                 <w:rPr>
                                   <w:rFonts w:ascii="Cambria Math" w:hAnsi="Cambria Math"/>
                                 </w:rPr>
-                                <m:t>1,</m:t>
-                              </m:r>
-                              <m:r>
-                                <w:rPr>
-                                  <w:rFonts w:ascii="Cambria Math" w:hAnsi="Cambria Math"/>
-                                </w:rPr>
-                                <m:t>ij</m:t>
+                                <m:t>1,ij</m:t>
                               </m:r>
                             </m:sub>
                           </m:sSub>
@@ -6142,13 +6127,7 @@
                                     <w:rPr>
                                       <w:rFonts w:ascii="Cambria Math" w:hAnsi="Cambria Math"/>
                                     </w:rPr>
-                                    <m:t>0,</m:t>
-                                  </m:r>
-                                  <m:r>
-                                    <w:rPr>
-                                      <w:rFonts w:ascii="Cambria Math" w:hAnsi="Cambria Math"/>
-                                    </w:rPr>
-                                    <m:t>ij</m:t>
+                                    <m:t>0,ij</m:t>
                                   </m:r>
                                 </m:sub>
                               </m:sSub>
@@ -6192,13 +6171,7 @@
                                 <w:rPr>
                                   <w:rFonts w:ascii="Cambria Math" w:hAnsi="Cambria Math"/>
                                 </w:rPr>
-                                <m:t>1,</m:t>
-                              </m:r>
-                              <m:r>
-                                <w:rPr>
-                                  <w:rFonts w:ascii="Cambria Math" w:hAnsi="Cambria Math"/>
-                                </w:rPr>
-                                <m:t>ij</m:t>
+                                <m:t>1,ij</m:t>
                               </m:r>
                             </m:sub>
                           </m:sSub>
@@ -6324,13 +6297,7 @@
                                 <w:rPr>
                                   <w:rFonts w:ascii="Cambria Math" w:hAnsi="Cambria Math"/>
                                 </w:rPr>
-                                <m:t>obs,</m:t>
-                              </m:r>
-                              <m:r>
-                                <w:rPr>
-                                  <w:rFonts w:ascii="Cambria Math" w:hAnsi="Cambria Math"/>
-                                </w:rPr>
-                                <m:t>ij</m:t>
+                                <m:t>obs,ij</m:t>
                               </m:r>
                             </m:sub>
                           </m:sSub>
@@ -6470,13 +6437,7 @@
                   <w:rPr>
                     <w:rFonts w:ascii="Cambria Math" w:hAnsi="Cambria Math"/>
                   </w:rPr>
-                  <m:t>1,</m:t>
-                </m:r>
-                <m:r>
-                  <w:rPr>
-                    <w:rFonts w:ascii="Cambria Math" w:hAnsi="Cambria Math"/>
-                  </w:rPr>
-                  <m:t>ij</m:t>
+                  <m:t>1,ij</m:t>
                 </m:r>
               </m:sub>
             </m:sSub>
@@ -6646,13 +6607,7 @@
                   <w:rPr>
                     <w:rFonts w:ascii="Cambria Math" w:hAnsi="Cambria Math"/>
                   </w:rPr>
-                  <m:t>obs,</m:t>
-                </m:r>
-                <m:r>
-                  <w:rPr>
-                    <w:rFonts w:ascii="Cambria Math" w:hAnsi="Cambria Math"/>
-                  </w:rPr>
-                  <m:t>ij</m:t>
+                  <m:t>obs,ij</m:t>
                 </m:r>
               </m:sub>
             </m:sSub>
@@ -6754,13 +6709,7 @@
                   <w:rPr>
                     <w:rFonts w:ascii="Cambria Math" w:hAnsi="Cambria Math"/>
                   </w:rPr>
-                  <m:t>obs,</m:t>
-                </m:r>
-                <m:r>
-                  <w:rPr>
-                    <w:rFonts w:ascii="Cambria Math" w:hAnsi="Cambria Math"/>
-                  </w:rPr>
-                  <m:t>ij</m:t>
+                  <m:t>obs,ij</m:t>
                 </m:r>
               </m:sub>
             </m:sSub>
@@ -6911,13 +6860,7 @@
               <w:rPr>
                 <w:rFonts w:ascii="Cambria Math" w:hAnsi="Cambria Math"/>
               </w:rPr>
-              <m:t>obs,</m:t>
-            </m:r>
-            <m:r>
-              <w:rPr>
-                <w:rFonts w:ascii="Cambria Math" w:hAnsi="Cambria Math"/>
-              </w:rPr>
-              <m:t>ij</m:t>
+              <m:t>obs,ij</m:t>
             </m:r>
           </m:sub>
         </m:sSub>
@@ -6929,19 +6872,8 @@
         </m:r>
       </m:oMath>
       <w:r>
-        <w:t xml:space="preserve"> in the case of a</w:t>
+        <w:t xml:space="preserve"> in the case of a systematic chance of missing any edge.</w:t>
       </w:r>
-      <w:r>
-        <w:t xml:space="preserve"> systematic</w:t>
-      </w:r>
-      <w:r>
-        <w:t xml:space="preserve"> </w:t>
-      </w:r>
-      <w:r>
-        <w:t>chance of missing any edge.</w:t>
-      </w:r>
-      <w:bookmarkStart w:id="2" w:name="_GoBack"/>
-      <w:bookmarkEnd w:id="2"/>
     </w:p>
     <w:p>
       <w:pPr>
@@ -7437,7 +7369,7 @@
                   </m:r>
                 </m:e>
                 <m:sub>
-                  <w:bookmarkStart w:id="3" w:name="_Hlk36723598"/>
+                  <w:bookmarkStart w:id="0" w:name="_Hlk36723598"/>
                   <m:sSub>
                     <m:sSubPr>
                       <m:ctrlPr>
@@ -7464,7 +7396,7 @@
                       </m:r>
                     </m:sub>
                   </m:sSub>
-                  <w:bookmarkEnd w:id="3"/>
+                  <w:bookmarkEnd w:id="0"/>
                   <m:r>
                     <w:rPr>
                       <w:rFonts w:ascii="Cambria Math" w:hAnsi="Cambria Math"/>
@@ -7487,13 +7419,7 @@
                         <w:rPr>
                           <w:rFonts w:ascii="Cambria Math" w:hAnsi="Cambria Math"/>
                         </w:rPr>
-                        <m:t>1,</m:t>
-                      </m:r>
-                      <m:r>
-                        <w:rPr>
-                          <w:rFonts w:ascii="Cambria Math" w:hAnsi="Cambria Math"/>
-                        </w:rPr>
-                        <m:t>n</m:t>
+                        <m:t>1,n</m:t>
                       </m:r>
                     </m:e>
                   </m:d>
@@ -7614,13 +7540,7 @@
                           <w:rPr>
                             <w:rFonts w:ascii="Cambria Math" w:hAnsi="Cambria Math"/>
                           </w:rPr>
-                          <m:t>2</m:t>
-                        </m:r>
-                        <m:r>
-                          <w:rPr>
-                            <w:rFonts w:ascii="Cambria Math" w:hAnsi="Cambria Math"/>
-                          </w:rPr>
-                          <m:t>,ij</m:t>
+                          <m:t>2,ij</m:t>
                         </m:r>
                       </m:sub>
                       <m:sup>
@@ -8277,13 +8197,7 @@
                                                 <w:rPr>
                                                   <w:rFonts w:ascii="Cambria Math" w:hAnsi="Cambria Math"/>
                                                 </w:rPr>
-                                                <m:t>2</m:t>
-                                              </m:r>
-                                              <m:r>
-                                                <w:rPr>
-                                                  <w:rFonts w:ascii="Cambria Math" w:hAnsi="Cambria Math"/>
-                                                </w:rPr>
-                                                <m:t>,ij</m:t>
+                                                <m:t>2,ij</m:t>
                                               </m:r>
                                             </m:sub>
                                             <m:sup>
@@ -8353,13 +8267,7 @@
                                                 <w:rPr>
                                                   <w:rFonts w:ascii="Cambria Math" w:hAnsi="Cambria Math"/>
                                                 </w:rPr>
-                                                <m:t>2</m:t>
-                                              </m:r>
-                                              <m:r>
-                                                <w:rPr>
-                                                  <w:rFonts w:ascii="Cambria Math" w:hAnsi="Cambria Math"/>
-                                                </w:rPr>
-                                                <m:t>,ij</m:t>
+                                                <m:t>2,ij</m:t>
                                               </m:r>
                                             </m:sub>
                                             <m:sup>
@@ -8565,13 +8473,7 @@
                                                 <w:rPr>
                                                   <w:rFonts w:ascii="Cambria Math" w:hAnsi="Cambria Math"/>
                                                 </w:rPr>
-                                                <m:t>0</m:t>
-                                              </m:r>
-                                              <m:r>
-                                                <w:rPr>
-                                                  <w:rFonts w:ascii="Cambria Math" w:hAnsi="Cambria Math"/>
-                                                </w:rPr>
-                                                <m:t>,ij</m:t>
+                                                <m:t>0,ij</m:t>
                                               </m:r>
                                             </m:sub>
                                             <m:sup>
@@ -8647,13 +8549,7 @@
                                             <w:rPr>
                                               <w:rFonts w:ascii="Cambria Math" w:hAnsi="Cambria Math"/>
                                             </w:rPr>
-                                            <m:t>2</m:t>
-                                          </m:r>
-                                          <m:r>
-                                            <w:rPr>
-                                              <w:rFonts w:ascii="Cambria Math" w:hAnsi="Cambria Math"/>
-                                            </w:rPr>
-                                            <m:t>,ij</m:t>
+                                            <m:t>2,ij</m:t>
                                           </m:r>
                                         </m:sub>
                                         <m:sup>
@@ -8755,13 +8651,7 @@
                                             <w:rPr>
                                               <w:rFonts w:ascii="Cambria Math" w:hAnsi="Cambria Math"/>
                                             </w:rPr>
-                                            <m:t>obs,</m:t>
-                                          </m:r>
-                                          <m:r>
-                                            <w:rPr>
-                                              <w:rFonts w:ascii="Cambria Math" w:hAnsi="Cambria Math"/>
-                                            </w:rPr>
-                                            <m:t>ij</m:t>
+                                            <m:t>obs,ij</m:t>
                                           </m:r>
                                         </m:sub>
                                       </m:sSub>
@@ -9151,19 +9041,7 @@
                           <w:rPr>
                             <w:rFonts w:ascii="Cambria Math" w:hAnsi="Cambria Math"/>
                           </w:rPr>
-                          <m:t>2</m:t>
-                        </m:r>
-                        <m:r>
-                          <w:rPr>
-                            <w:rFonts w:ascii="Cambria Math" w:hAnsi="Cambria Math"/>
-                          </w:rPr>
-                          <m:t>,</m:t>
-                        </m:r>
-                        <m:r>
-                          <w:rPr>
-                            <w:rFonts w:ascii="Cambria Math" w:hAnsi="Cambria Math"/>
-                          </w:rPr>
-                          <m:t>ij</m:t>
+                          <m:t>2,ij</m:t>
                         </m:r>
                       </m:sub>
                     </m:sSub>
@@ -9254,19 +9132,7 @@
                                 <w:rPr>
                                   <w:rFonts w:ascii="Cambria Math" w:hAnsi="Cambria Math"/>
                                 </w:rPr>
-                                <m:t>2</m:t>
-                              </m:r>
-                              <m:r>
-                                <w:rPr>
-                                  <w:rFonts w:ascii="Cambria Math" w:hAnsi="Cambria Math"/>
-                                </w:rPr>
-                                <m:t>,</m:t>
-                              </m:r>
-                              <m:r>
-                                <w:rPr>
-                                  <w:rFonts w:ascii="Cambria Math" w:hAnsi="Cambria Math"/>
-                                </w:rPr>
-                                <m:t>ij</m:t>
+                                <m:t>2,ij</m:t>
                               </m:r>
                             </m:sub>
                           </m:sSub>
@@ -9314,19 +9180,7 @@
                                 <w:rPr>
                                   <w:rFonts w:ascii="Cambria Math" w:hAnsi="Cambria Math"/>
                                 </w:rPr>
-                                <m:t>2</m:t>
-                              </m:r>
-                              <m:r>
-                                <w:rPr>
-                                  <w:rFonts w:ascii="Cambria Math" w:hAnsi="Cambria Math"/>
-                                </w:rPr>
-                                <m:t>,</m:t>
-                              </m:r>
-                              <m:r>
-                                <w:rPr>
-                                  <w:rFonts w:ascii="Cambria Math" w:hAnsi="Cambria Math"/>
-                                </w:rPr>
-                                <m:t>ij</m:t>
+                                <m:t>2,ij</m:t>
                               </m:r>
                             </m:sub>
                           </m:sSub>
@@ -9388,13 +9242,7 @@
                                     <w:rPr>
                                       <w:rFonts w:ascii="Cambria Math" w:hAnsi="Cambria Math"/>
                                     </w:rPr>
-                                    <m:t>0,</m:t>
-                                  </m:r>
-                                  <m:r>
-                                    <w:rPr>
-                                      <w:rFonts w:ascii="Cambria Math" w:hAnsi="Cambria Math"/>
-                                    </w:rPr>
-                                    <m:t>ij</m:t>
+                                    <m:t>0,ij</m:t>
                                   </m:r>
                                 </m:sub>
                               </m:sSub>
@@ -9438,19 +9286,7 @@
                                 <w:rPr>
                                   <w:rFonts w:ascii="Cambria Math" w:hAnsi="Cambria Math"/>
                                 </w:rPr>
-                                <m:t>2</m:t>
-                              </m:r>
-                              <m:r>
-                                <w:rPr>
-                                  <w:rFonts w:ascii="Cambria Math" w:hAnsi="Cambria Math"/>
-                                </w:rPr>
-                                <m:t>,</m:t>
-                              </m:r>
-                              <m:r>
-                                <w:rPr>
-                                  <w:rFonts w:ascii="Cambria Math" w:hAnsi="Cambria Math"/>
-                                </w:rPr>
-                                <m:t>ij</m:t>
+                                <m:t>2,ij</m:t>
                               </m:r>
                             </m:sub>
                           </m:sSub>
@@ -9576,19 +9412,7 @@
                                 <w:rPr>
                                   <w:rFonts w:ascii="Cambria Math" w:hAnsi="Cambria Math"/>
                                 </w:rPr>
-                                <m:t>f</m:t>
-                              </m:r>
-                              <m:r>
-                                <w:rPr>
-                                  <w:rFonts w:ascii="Cambria Math" w:hAnsi="Cambria Math"/>
-                                </w:rPr>
-                                <m:t>,</m:t>
-                              </m:r>
-                              <m:r>
-                                <w:rPr>
-                                  <w:rFonts w:ascii="Cambria Math" w:hAnsi="Cambria Math"/>
-                                </w:rPr>
-                                <m:t>i</m:t>
+                                <m:t>f,i</m:t>
                               </m:r>
                             </m:sub>
                           </m:sSub>
@@ -9728,19 +9552,7 @@
                   <w:rPr>
                     <w:rFonts w:ascii="Cambria Math" w:hAnsi="Cambria Math"/>
                   </w:rPr>
-                  <m:t>2</m:t>
-                </m:r>
-                <m:r>
-                  <w:rPr>
-                    <w:rFonts w:ascii="Cambria Math" w:hAnsi="Cambria Math"/>
-                  </w:rPr>
-                  <m:t>,</m:t>
-                </m:r>
-                <m:r>
-                  <w:rPr>
-                    <w:rFonts w:ascii="Cambria Math" w:hAnsi="Cambria Math"/>
-                  </w:rPr>
-                  <m:t>ij</m:t>
+                  <m:t>2,ij</m:t>
                 </m:r>
               </m:sub>
             </m:sSub>
@@ -9910,19 +9722,7 @@
                   <w:rPr>
                     <w:rFonts w:ascii="Cambria Math" w:hAnsi="Cambria Math"/>
                   </w:rPr>
-                  <m:t>f</m:t>
-                </m:r>
-                <m:r>
-                  <w:rPr>
-                    <w:rFonts w:ascii="Cambria Math" w:hAnsi="Cambria Math"/>
-                  </w:rPr>
-                  <m:t>,</m:t>
-                </m:r>
-                <m:r>
-                  <w:rPr>
-                    <w:rFonts w:ascii="Cambria Math" w:hAnsi="Cambria Math"/>
-                  </w:rPr>
-                  <m:t>i</m:t>
+                  <m:t>f,i</m:t>
                 </m:r>
               </m:sub>
             </m:sSub>
@@ -10024,19 +9824,7 @@
                   <w:rPr>
                     <w:rFonts w:ascii="Cambria Math" w:hAnsi="Cambria Math"/>
                   </w:rPr>
-                  <m:t>f</m:t>
-                </m:r>
-                <m:r>
-                  <w:rPr>
-                    <w:rFonts w:ascii="Cambria Math" w:hAnsi="Cambria Math"/>
-                  </w:rPr>
-                  <m:t>,</m:t>
-                </m:r>
-                <m:r>
-                  <w:rPr>
-                    <w:rFonts w:ascii="Cambria Math" w:hAnsi="Cambria Math"/>
-                  </w:rPr>
-                  <m:t>i</m:t>
+                  <m:t>f,i</m:t>
                 </m:r>
               </m:sub>
             </m:sSub>
@@ -10387,6 +10175,3554 @@
       </m:oMath>
       <w:r>
         <w:t xml:space="preserve"> in the case of a random choice of focal at each snapshot.</w:t>
+      </w:r>
+    </w:p>
+    <w:p>
+      <w:pPr>
+        <w:pStyle w:val="Titre2"/>
+      </w:pPr>
+      <w:r>
+        <w:t>Simulation simplification, notably for rare events</w:t>
+      </w:r>
+    </w:p>
+    <w:p>
+      <w:r>
+        <w:t xml:space="preserve">Let's consider the case where </w:t>
+      </w:r>
+      <m:oMath>
+        <m:sSub>
+          <m:sSubPr>
+            <m:ctrlPr>
+              <w:rPr>
+                <w:rFonts w:ascii="Cambria Math" w:hAnsi="Cambria Math"/>
+                <w:i/>
+              </w:rPr>
+            </m:ctrlPr>
+          </m:sSubPr>
+          <m:e>
+            <m:r>
+              <w:rPr>
+                <w:rFonts w:ascii="Cambria Math" w:hAnsi="Cambria Math"/>
+              </w:rPr>
+              <m:t>∀</m:t>
+            </m:r>
+          </m:e>
+          <m:sub>
+            <m:r>
+              <w:rPr>
+                <w:rFonts w:ascii="Cambria Math" w:hAnsi="Cambria Math"/>
+              </w:rPr>
+              <m:t>(i,j)∈</m:t>
+            </m:r>
+            <m:d>
+              <m:dPr>
+                <m:begChr m:val="⟦"/>
+                <m:endChr m:val="⟧"/>
+                <m:ctrlPr>
+                  <w:rPr>
+                    <w:rFonts w:ascii="Cambria Math" w:hAnsi="Cambria Math"/>
+                    <w:i/>
+                  </w:rPr>
+                </m:ctrlPr>
+              </m:dPr>
+              <m:e>
+                <m:r>
+                  <w:rPr>
+                    <w:rFonts w:ascii="Cambria Math" w:hAnsi="Cambria Math"/>
+                  </w:rPr>
+                  <m:t>1,n</m:t>
+                </m:r>
+              </m:e>
+            </m:d>
+            <m:r>
+              <w:rPr>
+                <w:rFonts w:ascii="Cambria Math" w:hAnsi="Cambria Math"/>
+              </w:rPr>
+              <m:t>²</m:t>
+            </m:r>
+          </m:sub>
+        </m:sSub>
+        <m:r>
+          <w:rPr>
+            <w:rFonts w:ascii="Cambria Math" w:hAnsi="Cambria Math"/>
+          </w:rPr>
+          <m:t xml:space="preserve">, </m:t>
+        </m:r>
+        <m:sSub>
+          <m:sSubPr>
+            <m:ctrlPr>
+              <w:rPr>
+                <w:rFonts w:ascii="Cambria Math" w:hAnsi="Cambria Math"/>
+                <w:i/>
+              </w:rPr>
+            </m:ctrlPr>
+          </m:sSubPr>
+          <m:e>
+            <m:r>
+              <w:rPr>
+                <w:rFonts w:ascii="Cambria Math" w:hAnsi="Cambria Math"/>
+              </w:rPr>
+              <m:t>o</m:t>
+            </m:r>
+          </m:e>
+          <m:sub>
+            <m:r>
+              <w:rPr>
+                <w:rFonts w:ascii="Cambria Math" w:hAnsi="Cambria Math"/>
+              </w:rPr>
+              <m:t>ij</m:t>
+            </m:r>
+          </m:sub>
+        </m:sSub>
+        <m:r>
+          <w:rPr>
+            <w:rFonts w:ascii="Cambria Math" w:hAnsi="Cambria Math"/>
+          </w:rPr>
+          <m:t>≪</m:t>
+        </m:r>
+        <m:sSub>
+          <m:sSubPr>
+            <m:ctrlPr>
+              <w:rPr>
+                <w:rFonts w:ascii="Cambria Math" w:hAnsi="Cambria Math"/>
+                <w:i/>
+              </w:rPr>
+            </m:ctrlPr>
+          </m:sSubPr>
+          <m:e>
+            <m:r>
+              <w:rPr>
+                <w:rFonts w:ascii="Cambria Math" w:hAnsi="Cambria Math"/>
+              </w:rPr>
+              <m:t>N</m:t>
+            </m:r>
+          </m:e>
+          <m:sub>
+            <m:r>
+              <w:rPr>
+                <w:rFonts w:ascii="Cambria Math" w:hAnsi="Cambria Math"/>
+              </w:rPr>
+              <m:t>E</m:t>
+            </m:r>
+          </m:sub>
+        </m:sSub>
+      </m:oMath>
+      <w:r>
+        <w:t xml:space="preserve">, thus </w:t>
+      </w:r>
+      <m:oMath>
+        <m:sSub>
+          <m:sSubPr>
+            <m:ctrlPr>
+              <w:rPr>
+                <w:rFonts w:ascii="Cambria Math" w:hAnsi="Cambria Math"/>
+                <w:i/>
+              </w:rPr>
+            </m:ctrlPr>
+          </m:sSubPr>
+          <m:e>
+            <m:acc>
+              <m:accPr>
+                <m:ctrlPr>
+                  <w:rPr>
+                    <w:rFonts w:ascii="Cambria Math" w:hAnsi="Cambria Math"/>
+                    <w:i/>
+                  </w:rPr>
+                </m:ctrlPr>
+              </m:accPr>
+              <m:e>
+                <m:r>
+                  <w:rPr>
+                    <w:rFonts w:ascii="Cambria Math" w:hAnsi="Cambria Math"/>
+                  </w:rPr>
+                  <m:t>p</m:t>
+                </m:r>
+              </m:e>
+            </m:acc>
+          </m:e>
+          <m:sub>
+            <m:r>
+              <w:rPr>
+                <w:rFonts w:ascii="Cambria Math" w:hAnsi="Cambria Math"/>
+              </w:rPr>
+              <m:t>ij</m:t>
+            </m:r>
+          </m:sub>
+        </m:sSub>
+        <m:r>
+          <w:rPr>
+            <w:rFonts w:ascii="Cambria Math" w:hAnsi="Cambria Math"/>
+          </w:rPr>
+          <m:t>≈</m:t>
+        </m:r>
+        <m:f>
+          <m:fPr>
+            <m:ctrlPr>
+              <w:rPr>
+                <w:rFonts w:ascii="Cambria Math" w:hAnsi="Cambria Math"/>
+                <w:i/>
+              </w:rPr>
+            </m:ctrlPr>
+          </m:fPr>
+          <m:num>
+            <m:sSub>
+              <m:sSubPr>
+                <m:ctrlPr>
+                  <w:rPr>
+                    <w:rFonts w:ascii="Cambria Math" w:hAnsi="Cambria Math"/>
+                    <w:i/>
+                  </w:rPr>
+                </m:ctrlPr>
+              </m:sSubPr>
+              <m:e>
+                <m:r>
+                  <w:rPr>
+                    <w:rFonts w:ascii="Cambria Math" w:hAnsi="Cambria Math"/>
+                  </w:rPr>
+                  <m:t>o</m:t>
+                </m:r>
+              </m:e>
+              <m:sub>
+                <m:r>
+                  <w:rPr>
+                    <w:rFonts w:ascii="Cambria Math" w:hAnsi="Cambria Math"/>
+                  </w:rPr>
+                  <m:t>ij</m:t>
+                </m:r>
+              </m:sub>
+            </m:sSub>
+          </m:num>
+          <m:den>
+            <m:sSub>
+              <m:sSubPr>
+                <m:ctrlPr>
+                  <w:rPr>
+                    <w:rFonts w:ascii="Cambria Math" w:hAnsi="Cambria Math"/>
+                    <w:i/>
+                  </w:rPr>
+                </m:ctrlPr>
+              </m:sSubPr>
+              <m:e>
+                <m:r>
+                  <w:rPr>
+                    <w:rFonts w:ascii="Cambria Math" w:hAnsi="Cambria Math"/>
+                  </w:rPr>
+                  <m:t>N</m:t>
+                </m:r>
+              </m:e>
+              <m:sub>
+                <m:r>
+                  <w:rPr>
+                    <w:rFonts w:ascii="Cambria Math" w:hAnsi="Cambria Math"/>
+                  </w:rPr>
+                  <m:t>E</m:t>
+                </m:r>
+              </m:sub>
+            </m:sSub>
+          </m:den>
+        </m:f>
+        <m:r>
+          <w:rPr>
+            <w:rFonts w:ascii="Cambria Math" w:hAnsi="Cambria Math"/>
+          </w:rPr>
+          <m:t>≈</m:t>
+        </m:r>
+        <m:sSup>
+          <m:sSupPr>
+            <m:ctrlPr>
+              <w:rPr>
+                <w:rFonts w:ascii="Cambria Math" w:hAnsi="Cambria Math"/>
+                <w:i/>
+              </w:rPr>
+            </m:ctrlPr>
+          </m:sSupPr>
+          <m:e>
+            <m:r>
+              <w:rPr>
+                <w:rFonts w:ascii="Cambria Math" w:hAnsi="Cambria Math"/>
+              </w:rPr>
+              <m:t>0</m:t>
+            </m:r>
+          </m:e>
+          <m:sup>
+            <m:r>
+              <w:rPr>
+                <w:rFonts w:ascii="Cambria Math" w:hAnsi="Cambria Math"/>
+              </w:rPr>
+              <m:t>+</m:t>
+            </m:r>
+          </m:sup>
+        </m:sSup>
+      </m:oMath>
+      <w:r>
+        <w:t xml:space="preserve">. We therefore expect many </w:t>
+      </w:r>
+      <m:oMath>
+        <m:r>
+          <w:rPr>
+            <w:rFonts w:ascii="Cambria Math" w:hAnsi="Cambria Math"/>
+          </w:rPr>
+          <m:t>k∈</m:t>
+        </m:r>
+        <m:d>
+          <m:dPr>
+            <m:begChr m:val="⟦"/>
+            <m:endChr m:val="⟧"/>
+            <m:ctrlPr>
+              <w:rPr>
+                <w:rFonts w:ascii="Cambria Math" w:hAnsi="Cambria Math"/>
+                <w:i/>
+              </w:rPr>
+            </m:ctrlPr>
+          </m:dPr>
+          <m:e>
+            <m:r>
+              <w:rPr>
+                <w:rFonts w:ascii="Cambria Math" w:hAnsi="Cambria Math"/>
+              </w:rPr>
+              <m:t>1,</m:t>
+            </m:r>
+            <m:sSub>
+              <m:sSubPr>
+                <m:ctrlPr>
+                  <w:rPr>
+                    <w:rFonts w:ascii="Cambria Math" w:hAnsi="Cambria Math"/>
+                    <w:i/>
+                  </w:rPr>
+                </m:ctrlPr>
+              </m:sSubPr>
+              <m:e>
+                <m:r>
+                  <w:rPr>
+                    <w:rFonts w:ascii="Cambria Math" w:hAnsi="Cambria Math"/>
+                  </w:rPr>
+                  <m:t>N</m:t>
+                </m:r>
+              </m:e>
+              <m:sub>
+                <m:r>
+                  <w:rPr>
+                    <w:rFonts w:ascii="Cambria Math" w:hAnsi="Cambria Math"/>
+                  </w:rPr>
+                  <m:t>E</m:t>
+                </m:r>
+              </m:sub>
+            </m:sSub>
+          </m:e>
+        </m:d>
+      </m:oMath>
+      <w:r>
+        <w:t xml:space="preserve"> where </w:t>
+      </w:r>
+      <m:oMath>
+        <m:sSubSup>
+          <m:sSubSupPr>
+            <m:ctrlPr>
+              <w:rPr>
+                <w:rFonts w:ascii="Cambria Math" w:hAnsi="Cambria Math"/>
+                <w:i/>
+              </w:rPr>
+            </m:ctrlPr>
+          </m:sSubSupPr>
+          <m:e>
+            <m:acc>
+              <m:accPr>
+                <m:ctrlPr>
+                  <w:rPr>
+                    <w:rFonts w:ascii="Cambria Math" w:hAnsi="Cambria Math"/>
+                    <w:i/>
+                  </w:rPr>
+                </m:ctrlPr>
+              </m:accPr>
+              <m:e>
+                <m:r>
+                  <w:rPr>
+                    <w:rFonts w:ascii="Cambria Math" w:hAnsi="Cambria Math"/>
+                  </w:rPr>
+                  <m:t>S</m:t>
+                </m:r>
+              </m:e>
+            </m:acc>
+          </m:e>
+          <m:sub>
+            <m:r>
+              <w:rPr>
+                <w:rFonts w:ascii="Cambria Math" w:hAnsi="Cambria Math"/>
+              </w:rPr>
+              <m:t>0</m:t>
+            </m:r>
+          </m:sub>
+          <m:sup>
+            <m:r>
+              <w:rPr>
+                <w:rFonts w:ascii="Cambria Math" w:hAnsi="Cambria Math"/>
+              </w:rPr>
+              <m:t>(k)</m:t>
+            </m:r>
+          </m:sup>
+        </m:sSubSup>
+        <m:r>
+          <w:rPr>
+            <w:rFonts w:ascii="Cambria Math" w:hAnsi="Cambria Math"/>
+          </w:rPr>
+          <m:t>=</m:t>
+        </m:r>
+        <m:d>
+          <m:dPr>
+            <m:begChr m:val="["/>
+            <m:endChr m:val="]"/>
+            <m:ctrlPr>
+              <w:rPr>
+                <w:rFonts w:ascii="Cambria Math" w:hAnsi="Cambria Math"/>
+                <w:i/>
+              </w:rPr>
+            </m:ctrlPr>
+          </m:dPr>
+          <m:e>
+            <m:m>
+              <m:mPr>
+                <m:mcs>
+                  <m:mc>
+                    <m:mcPr>
+                      <m:count m:val="3"/>
+                      <m:mcJc m:val="center"/>
+                    </m:mcPr>
+                  </m:mc>
+                </m:mcs>
+                <m:ctrlPr>
+                  <w:rPr>
+                    <w:rFonts w:ascii="Cambria Math" w:hAnsi="Cambria Math"/>
+                    <w:i/>
+                  </w:rPr>
+                </m:ctrlPr>
+              </m:mPr>
+              <m:mr>
+                <m:e>
+                  <m:r>
+                    <w:rPr>
+                      <w:rFonts w:ascii="Cambria Math" w:hAnsi="Cambria Math"/>
+                    </w:rPr>
+                    <m:t>0</m:t>
+                  </m:r>
+                </m:e>
+                <m:e>
+                  <m:r>
+                    <w:rPr>
+                      <w:rFonts w:ascii="Cambria Math" w:hAnsi="Cambria Math"/>
+                    </w:rPr>
+                    <m:t>⋯</m:t>
+                  </m:r>
+                </m:e>
+                <m:e>
+                  <m:r>
+                    <w:rPr>
+                      <w:rFonts w:ascii="Cambria Math" w:hAnsi="Cambria Math"/>
+                    </w:rPr>
+                    <m:t>0</m:t>
+                  </m:r>
+                </m:e>
+              </m:mr>
+              <m:mr>
+                <m:e>
+                  <m:r>
+                    <w:rPr>
+                      <w:rFonts w:ascii="Cambria Math" w:hAnsi="Cambria Math"/>
+                    </w:rPr>
+                    <m:t>⋮</m:t>
+                  </m:r>
+                </m:e>
+                <m:e>
+                  <m:r>
+                    <w:rPr>
+                      <w:rFonts w:ascii="Cambria Math" w:hAnsi="Cambria Math"/>
+                    </w:rPr>
+                    <m:t>⋱</m:t>
+                  </m:r>
+                </m:e>
+                <m:e>
+                  <m:r>
+                    <w:rPr>
+                      <w:rFonts w:ascii="Cambria Math" w:hAnsi="Cambria Math"/>
+                    </w:rPr>
+                    <m:t>⋮</m:t>
+                  </m:r>
+                </m:e>
+              </m:mr>
+              <m:mr>
+                <m:e>
+                  <m:r>
+                    <w:rPr>
+                      <w:rFonts w:ascii="Cambria Math" w:hAnsi="Cambria Math"/>
+                    </w:rPr>
+                    <m:t>0</m:t>
+                  </m:r>
+                </m:e>
+                <m:e>
+                  <m:r>
+                    <w:rPr>
+                      <w:rFonts w:ascii="Cambria Math" w:hAnsi="Cambria Math"/>
+                    </w:rPr>
+                    <m:t>⋯</m:t>
+                  </m:r>
+                </m:e>
+                <m:e>
+                  <m:r>
+                    <w:rPr>
+                      <w:rFonts w:ascii="Cambria Math" w:hAnsi="Cambria Math"/>
+                    </w:rPr>
+                    <m:t>0</m:t>
+                  </m:r>
+                </m:e>
+              </m:mr>
+            </m:m>
+          </m:e>
+        </m:d>
+      </m:oMath>
+      <w:r>
+        <w:t xml:space="preserve">, and consequently  </w:t>
+      </w:r>
+      <m:oMath>
+        <m:sSubSup>
+          <m:sSubSupPr>
+            <m:ctrlPr>
+              <w:rPr>
+                <w:rFonts w:ascii="Cambria Math" w:hAnsi="Cambria Math"/>
+                <w:i/>
+              </w:rPr>
+            </m:ctrlPr>
+          </m:sSubSupPr>
+          <m:e>
+            <m:acc>
+              <m:accPr>
+                <m:ctrlPr>
+                  <w:rPr>
+                    <w:rFonts w:ascii="Cambria Math" w:hAnsi="Cambria Math"/>
+                    <w:i/>
+                  </w:rPr>
+                </m:ctrlPr>
+              </m:accPr>
+              <m:e>
+                <m:r>
+                  <w:rPr>
+                    <w:rFonts w:ascii="Cambria Math" w:hAnsi="Cambria Math"/>
+                  </w:rPr>
+                  <m:t>S</m:t>
+                </m:r>
+              </m:e>
+            </m:acc>
+          </m:e>
+          <m:sub>
+            <m:r>
+              <w:rPr>
+                <w:rFonts w:ascii="Cambria Math" w:hAnsi="Cambria Math"/>
+              </w:rPr>
+              <m:t>0</m:t>
+            </m:r>
+          </m:sub>
+          <m:sup>
+            <m:r>
+              <w:rPr>
+                <w:rFonts w:ascii="Cambria Math" w:hAnsi="Cambria Math"/>
+              </w:rPr>
+              <m:t>(k)</m:t>
+            </m:r>
+          </m:sup>
+        </m:sSubSup>
+        <m:r>
+          <w:rPr>
+            <w:rFonts w:ascii="Cambria Math" w:hAnsi="Cambria Math"/>
+          </w:rPr>
+          <m:t>=</m:t>
+        </m:r>
+        <m:sSubSup>
+          <m:sSubSupPr>
+            <m:ctrlPr>
+              <w:rPr>
+                <w:rFonts w:ascii="Cambria Math" w:hAnsi="Cambria Math"/>
+                <w:i/>
+              </w:rPr>
+            </m:ctrlPr>
+          </m:sSubSupPr>
+          <m:e>
+            <m:acc>
+              <m:accPr>
+                <m:ctrlPr>
+                  <w:rPr>
+                    <w:rFonts w:ascii="Cambria Math" w:hAnsi="Cambria Math"/>
+                    <w:i/>
+                  </w:rPr>
+                </m:ctrlPr>
+              </m:accPr>
+              <m:e>
+                <m:r>
+                  <w:rPr>
+                    <w:rFonts w:ascii="Cambria Math" w:hAnsi="Cambria Math"/>
+                  </w:rPr>
+                  <m:t>S</m:t>
+                </m:r>
+              </m:e>
+            </m:acc>
+          </m:e>
+          <m:sub>
+            <m:r>
+              <w:rPr>
+                <w:rFonts w:ascii="Cambria Math" w:hAnsi="Cambria Math"/>
+              </w:rPr>
+              <m:t>1</m:t>
+            </m:r>
+          </m:sub>
+          <m:sup>
+            <m:r>
+              <w:rPr>
+                <w:rFonts w:ascii="Cambria Math" w:hAnsi="Cambria Math"/>
+              </w:rPr>
+              <m:t>(k)</m:t>
+            </m:r>
+          </m:sup>
+        </m:sSubSup>
+        <m:r>
+          <w:rPr>
+            <w:rFonts w:ascii="Cambria Math" w:hAnsi="Cambria Math"/>
+          </w:rPr>
+          <m:t>=</m:t>
+        </m:r>
+        <m:sSubSup>
+          <m:sSubSupPr>
+            <m:ctrlPr>
+              <w:rPr>
+                <w:rFonts w:ascii="Cambria Math" w:hAnsi="Cambria Math"/>
+                <w:i/>
+              </w:rPr>
+            </m:ctrlPr>
+          </m:sSubSupPr>
+          <m:e>
+            <m:acc>
+              <m:accPr>
+                <m:ctrlPr>
+                  <w:rPr>
+                    <w:rFonts w:ascii="Cambria Math" w:hAnsi="Cambria Math"/>
+                    <w:i/>
+                  </w:rPr>
+                </m:ctrlPr>
+              </m:accPr>
+              <m:e>
+                <m:r>
+                  <w:rPr>
+                    <w:rFonts w:ascii="Cambria Math" w:hAnsi="Cambria Math"/>
+                  </w:rPr>
+                  <m:t>S</m:t>
+                </m:r>
+              </m:e>
+            </m:acc>
+          </m:e>
+          <m:sub>
+            <m:r>
+              <w:rPr>
+                <w:rFonts w:ascii="Cambria Math" w:hAnsi="Cambria Math"/>
+              </w:rPr>
+              <m:t>2</m:t>
+            </m:r>
+          </m:sub>
+          <m:sup>
+            <m:r>
+              <w:rPr>
+                <w:rFonts w:ascii="Cambria Math" w:hAnsi="Cambria Math"/>
+              </w:rPr>
+              <m:t>(k)</m:t>
+            </m:r>
+          </m:sup>
+        </m:sSubSup>
+        <m:r>
+          <w:rPr>
+            <w:rFonts w:ascii="Cambria Math" w:hAnsi="Cambria Math"/>
+          </w:rPr>
+          <m:t>=</m:t>
+        </m:r>
+        <m:d>
+          <m:dPr>
+            <m:begChr m:val="["/>
+            <m:endChr m:val="]"/>
+            <m:ctrlPr>
+              <w:rPr>
+                <w:rFonts w:ascii="Cambria Math" w:hAnsi="Cambria Math"/>
+                <w:i/>
+              </w:rPr>
+            </m:ctrlPr>
+          </m:dPr>
+          <m:e>
+            <m:m>
+              <m:mPr>
+                <m:mcs>
+                  <m:mc>
+                    <m:mcPr>
+                      <m:count m:val="3"/>
+                      <m:mcJc m:val="center"/>
+                    </m:mcPr>
+                  </m:mc>
+                </m:mcs>
+                <m:ctrlPr>
+                  <w:rPr>
+                    <w:rFonts w:ascii="Cambria Math" w:hAnsi="Cambria Math"/>
+                    <w:i/>
+                  </w:rPr>
+                </m:ctrlPr>
+              </m:mPr>
+              <m:mr>
+                <m:e>
+                  <m:r>
+                    <w:rPr>
+                      <w:rFonts w:ascii="Cambria Math" w:hAnsi="Cambria Math"/>
+                    </w:rPr>
+                    <m:t>0</m:t>
+                  </m:r>
+                </m:e>
+                <m:e>
+                  <m:r>
+                    <w:rPr>
+                      <w:rFonts w:ascii="Cambria Math" w:hAnsi="Cambria Math"/>
+                    </w:rPr>
+                    <m:t>⋯</m:t>
+                  </m:r>
+                </m:e>
+                <m:e>
+                  <m:r>
+                    <w:rPr>
+                      <w:rFonts w:ascii="Cambria Math" w:hAnsi="Cambria Math"/>
+                    </w:rPr>
+                    <m:t>0</m:t>
+                  </m:r>
+                </m:e>
+              </m:mr>
+              <m:mr>
+                <m:e>
+                  <m:r>
+                    <w:rPr>
+                      <w:rFonts w:ascii="Cambria Math" w:hAnsi="Cambria Math"/>
+                    </w:rPr>
+                    <m:t>⋮</m:t>
+                  </m:r>
+                </m:e>
+                <m:e>
+                  <m:r>
+                    <w:rPr>
+                      <w:rFonts w:ascii="Cambria Math" w:hAnsi="Cambria Math"/>
+                    </w:rPr>
+                    <m:t>⋱</m:t>
+                  </m:r>
+                </m:e>
+                <m:e>
+                  <m:r>
+                    <w:rPr>
+                      <w:rFonts w:ascii="Cambria Math" w:hAnsi="Cambria Math"/>
+                    </w:rPr>
+                    <m:t>⋮</m:t>
+                  </m:r>
+                </m:e>
+              </m:mr>
+              <m:mr>
+                <m:e>
+                  <m:r>
+                    <w:rPr>
+                      <w:rFonts w:ascii="Cambria Math" w:hAnsi="Cambria Math"/>
+                    </w:rPr>
+                    <m:t>0</m:t>
+                  </m:r>
+                </m:e>
+                <m:e>
+                  <m:r>
+                    <w:rPr>
+                      <w:rFonts w:ascii="Cambria Math" w:hAnsi="Cambria Math"/>
+                    </w:rPr>
+                    <m:t>⋯</m:t>
+                  </m:r>
+                </m:e>
+                <m:e>
+                  <m:r>
+                    <w:rPr>
+                      <w:rFonts w:ascii="Cambria Math" w:hAnsi="Cambria Math"/>
+                    </w:rPr>
+                    <m:t>0</m:t>
+                  </m:r>
+                </m:e>
+              </m:mr>
+            </m:m>
+          </m:e>
+        </m:d>
+      </m:oMath>
+      <w:r>
+        <w:t>.</w:t>
+      </w:r>
+    </w:p>
+    <w:p>
+      <w:r>
+        <w:t>We note hereafter:</w:t>
+      </w:r>
+    </w:p>
+    <w:p>
+      <m:oMathPara>
+        <m:oMath>
+          <m:sSub>
+            <m:sSubPr>
+              <m:ctrlPr>
+                <w:rPr>
+                  <w:rFonts w:ascii="Cambria Math" w:hAnsi="Cambria Math"/>
+                  <w:i/>
+                </w:rPr>
+              </m:ctrlPr>
+            </m:sSubPr>
+            <m:e>
+              <m:acc>
+                <m:accPr>
+                  <m:ctrlPr>
+                    <w:rPr>
+                      <w:rFonts w:ascii="Cambria Math" w:hAnsi="Cambria Math"/>
+                      <w:i/>
+                    </w:rPr>
+                  </m:ctrlPr>
+                </m:accPr>
+                <m:e>
+                  <m:r>
+                    <w:rPr>
+                      <w:rFonts w:ascii="Cambria Math" w:hAnsi="Cambria Math"/>
+                    </w:rPr>
+                    <m:t>K</m:t>
+                  </m:r>
+                </m:e>
+              </m:acc>
+            </m:e>
+            <m:sub>
+              <m:r>
+                <w:rPr>
+                  <w:rFonts w:ascii="Cambria Math" w:hAnsi="Cambria Math"/>
+                </w:rPr>
+                <m:t>null</m:t>
+              </m:r>
+            </m:sub>
+          </m:sSub>
+          <m:r>
+            <w:rPr>
+              <w:rFonts w:ascii="Cambria Math" w:hAnsi="Cambria Math"/>
+            </w:rPr>
+            <m:t>=</m:t>
+          </m:r>
+          <m:d>
+            <m:dPr>
+              <m:begChr m:val="{"/>
+              <m:endChr m:val="}"/>
+              <m:ctrlPr>
+                <w:rPr>
+                  <w:rFonts w:ascii="Cambria Math" w:hAnsi="Cambria Math"/>
+                  <w:i/>
+                </w:rPr>
+              </m:ctrlPr>
+            </m:dPr>
+            <m:e>
+              <m:r>
+                <m:rPr>
+                  <m:sty m:val="p"/>
+                </m:rPr>
+                <w:rPr>
+                  <w:rFonts w:ascii="Cambria Math" w:hAnsi="Cambria Math"/>
+                </w:rPr>
+                <m:t xml:space="preserve"> </m:t>
+              </m:r>
+              <m:sSub>
+                <m:sSubPr>
+                  <m:ctrlPr>
+                    <w:rPr>
+                      <w:rFonts w:ascii="Cambria Math" w:hAnsi="Cambria Math"/>
+                    </w:rPr>
+                  </m:ctrlPr>
+                </m:sSubPr>
+                <m:e>
+                  <m:acc>
+                    <m:accPr>
+                      <m:ctrlPr>
+                        <w:rPr>
+                          <w:rFonts w:ascii="Cambria Math" w:hAnsi="Cambria Math"/>
+                          <w:i/>
+                        </w:rPr>
+                      </m:ctrlPr>
+                    </m:accPr>
+                    <m:e>
+                      <m:r>
+                        <w:rPr>
+                          <w:rFonts w:ascii="Cambria Math" w:hAnsi="Cambria Math"/>
+                        </w:rPr>
+                        <m:t>k</m:t>
+                      </m:r>
+                    </m:e>
+                  </m:acc>
+                </m:e>
+                <m:sub>
+                  <m:r>
+                    <w:rPr>
+                      <w:rFonts w:ascii="Cambria Math" w:hAnsi="Cambria Math"/>
+                    </w:rPr>
+                    <m:t>null</m:t>
+                  </m:r>
+                </m:sub>
+              </m:sSub>
+              <m:r>
+                <w:rPr>
+                  <w:rFonts w:ascii="Cambria Math" w:hAnsi="Cambria Math"/>
+                </w:rPr>
+                <m:t>∈</m:t>
+              </m:r>
+              <m:d>
+                <m:dPr>
+                  <m:begChr m:val="⟦"/>
+                  <m:endChr m:val="⟧"/>
+                  <m:ctrlPr>
+                    <w:rPr>
+                      <w:rFonts w:ascii="Cambria Math" w:hAnsi="Cambria Math"/>
+                      <w:i/>
+                    </w:rPr>
+                  </m:ctrlPr>
+                </m:dPr>
+                <m:e>
+                  <m:r>
+                    <w:rPr>
+                      <w:rFonts w:ascii="Cambria Math" w:hAnsi="Cambria Math"/>
+                    </w:rPr>
+                    <m:t>1,</m:t>
+                  </m:r>
+                  <m:sSub>
+                    <m:sSubPr>
+                      <m:ctrlPr>
+                        <w:rPr>
+                          <w:rFonts w:ascii="Cambria Math" w:hAnsi="Cambria Math"/>
+                          <w:i/>
+                        </w:rPr>
+                      </m:ctrlPr>
+                    </m:sSubPr>
+                    <m:e>
+                      <m:r>
+                        <w:rPr>
+                          <w:rFonts w:ascii="Cambria Math" w:hAnsi="Cambria Math"/>
+                        </w:rPr>
+                        <m:t>N</m:t>
+                      </m:r>
+                    </m:e>
+                    <m:sub>
+                      <m:r>
+                        <w:rPr>
+                          <w:rFonts w:ascii="Cambria Math" w:hAnsi="Cambria Math"/>
+                        </w:rPr>
+                        <m:t>E</m:t>
+                      </m:r>
+                    </m:sub>
+                  </m:sSub>
+                </m:e>
+              </m:d>
+            </m:e>
+            <m:e>
+              <m:sSubSup>
+                <m:sSubSupPr>
+                  <m:ctrlPr>
+                    <w:rPr>
+                      <w:rFonts w:ascii="Cambria Math" w:hAnsi="Cambria Math"/>
+                      <w:i/>
+                    </w:rPr>
+                  </m:ctrlPr>
+                </m:sSubSupPr>
+                <m:e>
+                  <m:acc>
+                    <m:accPr>
+                      <m:ctrlPr>
+                        <w:rPr>
+                          <w:rFonts w:ascii="Cambria Math" w:hAnsi="Cambria Math"/>
+                          <w:i/>
+                        </w:rPr>
+                      </m:ctrlPr>
+                    </m:accPr>
+                    <m:e>
+                      <m:r>
+                        <w:rPr>
+                          <w:rFonts w:ascii="Cambria Math" w:hAnsi="Cambria Math"/>
+                        </w:rPr>
+                        <m:t>S</m:t>
+                      </m:r>
+                    </m:e>
+                  </m:acc>
+                </m:e>
+                <m:sub>
+                  <m:r>
+                    <w:rPr>
+                      <w:rFonts w:ascii="Cambria Math" w:hAnsi="Cambria Math"/>
+                    </w:rPr>
+                    <m:t>0</m:t>
+                  </m:r>
+                </m:sub>
+                <m:sup>
+                  <m:d>
+                    <m:dPr>
+                      <m:ctrlPr>
+                        <w:rPr>
+                          <w:rFonts w:ascii="Cambria Math" w:hAnsi="Cambria Math"/>
+                          <w:i/>
+                        </w:rPr>
+                      </m:ctrlPr>
+                    </m:dPr>
+                    <m:e>
+                      <m:sSub>
+                        <m:sSubPr>
+                          <m:ctrlPr>
+                            <w:rPr>
+                              <w:rFonts w:ascii="Cambria Math" w:hAnsi="Cambria Math"/>
+                            </w:rPr>
+                          </m:ctrlPr>
+                        </m:sSubPr>
+                        <m:e>
+                          <m:acc>
+                            <m:accPr>
+                              <m:ctrlPr>
+                                <w:rPr>
+                                  <w:rFonts w:ascii="Cambria Math" w:hAnsi="Cambria Math"/>
+                                  <w:i/>
+                                </w:rPr>
+                              </m:ctrlPr>
+                            </m:accPr>
+                            <m:e>
+                              <m:r>
+                                <w:rPr>
+                                  <w:rFonts w:ascii="Cambria Math" w:hAnsi="Cambria Math"/>
+                                </w:rPr>
+                                <m:t>k</m:t>
+                              </m:r>
+                            </m:e>
+                          </m:acc>
+                        </m:e>
+                        <m:sub>
+                          <m:r>
+                            <w:rPr>
+                              <w:rFonts w:ascii="Cambria Math" w:hAnsi="Cambria Math"/>
+                            </w:rPr>
+                            <m:t>null</m:t>
+                          </m:r>
+                        </m:sub>
+                      </m:sSub>
+                    </m:e>
+                  </m:d>
+                </m:sup>
+              </m:sSubSup>
+              <m:r>
+                <w:rPr>
+                  <w:rFonts w:ascii="Cambria Math" w:hAnsi="Cambria Math"/>
+                </w:rPr>
+                <m:t>=</m:t>
+              </m:r>
+              <m:d>
+                <m:dPr>
+                  <m:begChr m:val="["/>
+                  <m:endChr m:val="]"/>
+                  <m:ctrlPr>
+                    <w:rPr>
+                      <w:rFonts w:ascii="Cambria Math" w:hAnsi="Cambria Math"/>
+                      <w:i/>
+                    </w:rPr>
+                  </m:ctrlPr>
+                </m:dPr>
+                <m:e>
+                  <m:m>
+                    <m:mPr>
+                      <m:mcs>
+                        <m:mc>
+                          <m:mcPr>
+                            <m:count m:val="3"/>
+                            <m:mcJc m:val="center"/>
+                          </m:mcPr>
+                        </m:mc>
+                      </m:mcs>
+                      <m:ctrlPr>
+                        <w:rPr>
+                          <w:rFonts w:ascii="Cambria Math" w:hAnsi="Cambria Math"/>
+                          <w:i/>
+                        </w:rPr>
+                      </m:ctrlPr>
+                    </m:mPr>
+                    <m:mr>
+                      <m:e>
+                        <m:r>
+                          <w:rPr>
+                            <w:rFonts w:ascii="Cambria Math" w:hAnsi="Cambria Math"/>
+                          </w:rPr>
+                          <m:t>0</m:t>
+                        </m:r>
+                      </m:e>
+                      <m:e>
+                        <m:r>
+                          <w:rPr>
+                            <w:rFonts w:ascii="Cambria Math" w:hAnsi="Cambria Math"/>
+                          </w:rPr>
+                          <m:t>⋯</m:t>
+                        </m:r>
+                      </m:e>
+                      <m:e>
+                        <m:r>
+                          <w:rPr>
+                            <w:rFonts w:ascii="Cambria Math" w:hAnsi="Cambria Math"/>
+                          </w:rPr>
+                          <m:t>0</m:t>
+                        </m:r>
+                      </m:e>
+                    </m:mr>
+                    <m:mr>
+                      <m:e>
+                        <m:r>
+                          <w:rPr>
+                            <w:rFonts w:ascii="Cambria Math" w:hAnsi="Cambria Math"/>
+                          </w:rPr>
+                          <m:t>⋮</m:t>
+                        </m:r>
+                      </m:e>
+                      <m:e>
+                        <m:r>
+                          <w:rPr>
+                            <w:rFonts w:ascii="Cambria Math" w:hAnsi="Cambria Math"/>
+                          </w:rPr>
+                          <m:t>⋱</m:t>
+                        </m:r>
+                      </m:e>
+                      <m:e>
+                        <m:r>
+                          <w:rPr>
+                            <w:rFonts w:ascii="Cambria Math" w:hAnsi="Cambria Math"/>
+                          </w:rPr>
+                          <m:t>⋮</m:t>
+                        </m:r>
+                      </m:e>
+                    </m:mr>
+                    <m:mr>
+                      <m:e>
+                        <m:r>
+                          <w:rPr>
+                            <w:rFonts w:ascii="Cambria Math" w:hAnsi="Cambria Math"/>
+                          </w:rPr>
+                          <m:t>0</m:t>
+                        </m:r>
+                      </m:e>
+                      <m:e>
+                        <m:r>
+                          <w:rPr>
+                            <w:rFonts w:ascii="Cambria Math" w:hAnsi="Cambria Math"/>
+                          </w:rPr>
+                          <m:t>⋯</m:t>
+                        </m:r>
+                      </m:e>
+                      <m:e>
+                        <m:r>
+                          <w:rPr>
+                            <w:rFonts w:ascii="Cambria Math" w:hAnsi="Cambria Math"/>
+                          </w:rPr>
+                          <m:t>0</m:t>
+                        </m:r>
+                      </m:e>
+                    </m:mr>
+                  </m:m>
+                </m:e>
+              </m:d>
+            </m:e>
+          </m:d>
+        </m:oMath>
+      </m:oMathPara>
+    </w:p>
+    <w:p>
+      <w:r>
+        <w:lastRenderedPageBreak/>
+        <w:t>and:</w:t>
+      </w:r>
+    </w:p>
+    <w:p>
+      <m:oMathPara>
+        <m:oMath>
+          <m:sSub>
+            <m:sSubPr>
+              <m:ctrlPr>
+                <w:rPr>
+                  <w:rFonts w:ascii="Cambria Math" w:hAnsi="Cambria Math"/>
+                  <w:i/>
+                </w:rPr>
+              </m:ctrlPr>
+            </m:sSubPr>
+            <m:e>
+              <m:acc>
+                <m:accPr>
+                  <m:ctrlPr>
+                    <w:rPr>
+                      <w:rFonts w:ascii="Cambria Math" w:hAnsi="Cambria Math"/>
+                      <w:i/>
+                    </w:rPr>
+                  </m:ctrlPr>
+                </m:accPr>
+                <m:e>
+                  <m:r>
+                    <w:rPr>
+                      <w:rFonts w:ascii="Cambria Math" w:hAnsi="Cambria Math"/>
+                    </w:rPr>
+                    <m:t>K</m:t>
+                  </m:r>
+                </m:e>
+              </m:acc>
+            </m:e>
+            <m:sub>
+              <m:r>
+                <w:rPr>
+                  <w:rFonts w:ascii="Cambria Math" w:hAnsi="Cambria Math"/>
+                </w:rPr>
+                <m:t>&gt;0</m:t>
+              </m:r>
+            </m:sub>
+          </m:sSub>
+          <m:r>
+            <w:rPr>
+              <w:rFonts w:ascii="Cambria Math" w:hAnsi="Cambria Math"/>
+            </w:rPr>
+            <m:t>=</m:t>
+          </m:r>
+          <m:d>
+            <m:dPr>
+              <m:begChr m:val="{"/>
+              <m:endChr m:val="}"/>
+              <m:ctrlPr>
+                <w:rPr>
+                  <w:rFonts w:ascii="Cambria Math" w:hAnsi="Cambria Math"/>
+                  <w:i/>
+                </w:rPr>
+              </m:ctrlPr>
+            </m:dPr>
+            <m:e>
+              <m:r>
+                <m:rPr>
+                  <m:sty m:val="p"/>
+                </m:rPr>
+                <w:rPr>
+                  <w:rFonts w:ascii="Cambria Math" w:hAnsi="Cambria Math"/>
+                </w:rPr>
+                <m:t xml:space="preserve"> </m:t>
+              </m:r>
+              <m:sSub>
+                <m:sSubPr>
+                  <m:ctrlPr>
+                    <w:rPr>
+                      <w:rFonts w:ascii="Cambria Math" w:hAnsi="Cambria Math"/>
+                    </w:rPr>
+                  </m:ctrlPr>
+                </m:sSubPr>
+                <m:e>
+                  <m:acc>
+                    <m:accPr>
+                      <m:ctrlPr>
+                        <w:rPr>
+                          <w:rFonts w:ascii="Cambria Math" w:hAnsi="Cambria Math"/>
+                          <w:i/>
+                        </w:rPr>
+                      </m:ctrlPr>
+                    </m:accPr>
+                    <m:e>
+                      <m:r>
+                        <w:rPr>
+                          <w:rFonts w:ascii="Cambria Math" w:hAnsi="Cambria Math"/>
+                        </w:rPr>
+                        <m:t>k</m:t>
+                      </m:r>
+                    </m:e>
+                  </m:acc>
+                </m:e>
+                <m:sub>
+                  <m:r>
+                    <w:rPr>
+                      <w:rFonts w:ascii="Cambria Math" w:hAnsi="Cambria Math"/>
+                    </w:rPr>
+                    <m:t>&gt;0</m:t>
+                  </m:r>
+                </m:sub>
+              </m:sSub>
+              <m:r>
+                <w:rPr>
+                  <w:rFonts w:ascii="Cambria Math" w:hAnsi="Cambria Math"/>
+                </w:rPr>
+                <m:t>∈</m:t>
+              </m:r>
+              <m:d>
+                <m:dPr>
+                  <m:begChr m:val="⟦"/>
+                  <m:endChr m:val="⟧"/>
+                  <m:ctrlPr>
+                    <w:rPr>
+                      <w:rFonts w:ascii="Cambria Math" w:hAnsi="Cambria Math"/>
+                      <w:i/>
+                    </w:rPr>
+                  </m:ctrlPr>
+                </m:dPr>
+                <m:e>
+                  <m:r>
+                    <w:rPr>
+                      <w:rFonts w:ascii="Cambria Math" w:hAnsi="Cambria Math"/>
+                    </w:rPr>
+                    <m:t>1,</m:t>
+                  </m:r>
+                  <m:sSub>
+                    <m:sSubPr>
+                      <m:ctrlPr>
+                        <w:rPr>
+                          <w:rFonts w:ascii="Cambria Math" w:hAnsi="Cambria Math"/>
+                          <w:i/>
+                        </w:rPr>
+                      </m:ctrlPr>
+                    </m:sSubPr>
+                    <m:e>
+                      <m:r>
+                        <w:rPr>
+                          <w:rFonts w:ascii="Cambria Math" w:hAnsi="Cambria Math"/>
+                        </w:rPr>
+                        <m:t>N</m:t>
+                      </m:r>
+                    </m:e>
+                    <m:sub>
+                      <m:r>
+                        <w:rPr>
+                          <w:rFonts w:ascii="Cambria Math" w:hAnsi="Cambria Math"/>
+                        </w:rPr>
+                        <m:t>E</m:t>
+                      </m:r>
+                    </m:sub>
+                  </m:sSub>
+                </m:e>
+              </m:d>
+            </m:e>
+            <m:e>
+              <m:sSub>
+                <m:sSubPr>
+                  <m:ctrlPr>
+                    <w:rPr>
+                      <w:rFonts w:ascii="Cambria Math" w:hAnsi="Cambria Math"/>
+                      <w:i/>
+                    </w:rPr>
+                  </m:ctrlPr>
+                </m:sSubPr>
+                <m:e>
+                  <m:r>
+                    <w:rPr>
+                      <w:rFonts w:ascii="Cambria Math" w:hAnsi="Cambria Math"/>
+                    </w:rPr>
+                    <m:t>∃</m:t>
+                  </m:r>
+                </m:e>
+                <m:sub>
+                  <m:r>
+                    <w:rPr>
+                      <w:rFonts w:ascii="Cambria Math" w:hAnsi="Cambria Math"/>
+                    </w:rPr>
+                    <m:t>(i,j)∈</m:t>
+                  </m:r>
+                  <m:d>
+                    <m:dPr>
+                      <m:begChr m:val="⟦"/>
+                      <m:endChr m:val="⟧"/>
+                      <m:ctrlPr>
+                        <w:rPr>
+                          <w:rFonts w:ascii="Cambria Math" w:hAnsi="Cambria Math"/>
+                          <w:i/>
+                        </w:rPr>
+                      </m:ctrlPr>
+                    </m:dPr>
+                    <m:e>
+                      <m:r>
+                        <w:rPr>
+                          <w:rFonts w:ascii="Cambria Math" w:hAnsi="Cambria Math"/>
+                        </w:rPr>
+                        <m:t>1,n</m:t>
+                      </m:r>
+                    </m:e>
+                  </m:d>
+                  <m:r>
+                    <w:rPr>
+                      <w:rFonts w:ascii="Cambria Math" w:hAnsi="Cambria Math"/>
+                    </w:rPr>
+                    <m:t>²</m:t>
+                  </m:r>
+                </m:sub>
+              </m:sSub>
+              <m:r>
+                <w:rPr>
+                  <w:rFonts w:ascii="Cambria Math" w:hAnsi="Cambria Math"/>
+                </w:rPr>
+                <m:t xml:space="preserve">, </m:t>
+              </m:r>
+              <m:sSubSup>
+                <m:sSubSupPr>
+                  <m:ctrlPr>
+                    <w:rPr>
+                      <w:rFonts w:ascii="Cambria Math" w:hAnsi="Cambria Math"/>
+                      <w:i/>
+                    </w:rPr>
+                  </m:ctrlPr>
+                </m:sSubSupPr>
+                <m:e>
+                  <m:acc>
+                    <m:accPr>
+                      <m:ctrlPr>
+                        <w:rPr>
+                          <w:rFonts w:ascii="Cambria Math" w:hAnsi="Cambria Math"/>
+                          <w:i/>
+                        </w:rPr>
+                      </m:ctrlPr>
+                    </m:accPr>
+                    <m:e>
+                      <m:r>
+                        <w:rPr>
+                          <w:rFonts w:ascii="Cambria Math" w:hAnsi="Cambria Math"/>
+                        </w:rPr>
+                        <m:t>s</m:t>
+                      </m:r>
+                    </m:e>
+                  </m:acc>
+                </m:e>
+                <m:sub>
+                  <m:r>
+                    <w:rPr>
+                      <w:rFonts w:ascii="Cambria Math" w:hAnsi="Cambria Math"/>
+                    </w:rPr>
+                    <m:t>0,ij</m:t>
+                  </m:r>
+                </m:sub>
+                <m:sup>
+                  <m:d>
+                    <m:dPr>
+                      <m:ctrlPr>
+                        <w:rPr>
+                          <w:rFonts w:ascii="Cambria Math" w:hAnsi="Cambria Math"/>
+                          <w:i/>
+                        </w:rPr>
+                      </m:ctrlPr>
+                    </m:dPr>
+                    <m:e>
+                      <m:sSub>
+                        <m:sSubPr>
+                          <m:ctrlPr>
+                            <w:rPr>
+                              <w:rFonts w:ascii="Cambria Math" w:hAnsi="Cambria Math"/>
+                            </w:rPr>
+                          </m:ctrlPr>
+                        </m:sSubPr>
+                        <m:e>
+                          <m:acc>
+                            <m:accPr>
+                              <m:ctrlPr>
+                                <w:rPr>
+                                  <w:rFonts w:ascii="Cambria Math" w:hAnsi="Cambria Math"/>
+                                  <w:i/>
+                                </w:rPr>
+                              </m:ctrlPr>
+                            </m:accPr>
+                            <m:e>
+                              <m:r>
+                                <w:rPr>
+                                  <w:rFonts w:ascii="Cambria Math" w:hAnsi="Cambria Math"/>
+                                </w:rPr>
+                                <m:t>k</m:t>
+                              </m:r>
+                            </m:e>
+                          </m:acc>
+                        </m:e>
+                        <m:sub>
+                          <m:r>
+                            <w:rPr>
+                              <w:rFonts w:ascii="Cambria Math" w:hAnsi="Cambria Math"/>
+                            </w:rPr>
+                            <m:t>&gt;0</m:t>
+                          </m:r>
+                        </m:sub>
+                      </m:sSub>
+                    </m:e>
+                  </m:d>
+                </m:sup>
+              </m:sSubSup>
+              <m:r>
+                <w:rPr>
+                  <w:rFonts w:ascii="Cambria Math" w:hAnsi="Cambria Math"/>
+                </w:rPr>
+                <m:t>=1</m:t>
+              </m:r>
+            </m:e>
+          </m:d>
+        </m:oMath>
+      </m:oMathPara>
+    </w:p>
+    <w:p>
+      <w:r>
+        <w:t xml:space="preserve">One can note </w:t>
+      </w:r>
+      <m:oMath>
+        <m:acc>
+          <m:accPr>
+            <m:ctrlPr>
+              <w:rPr>
+                <w:rFonts w:ascii="Cambria Math" w:hAnsi="Cambria Math"/>
+                <w:i/>
+              </w:rPr>
+            </m:ctrlPr>
+          </m:accPr>
+          <m:e>
+            <m:r>
+              <w:rPr>
+                <w:rFonts w:ascii="Cambria Math" w:hAnsi="Cambria Math"/>
+              </w:rPr>
+              <m:t>k</m:t>
+            </m:r>
+          </m:e>
+        </m:acc>
+        <m:r>
+          <w:rPr>
+            <w:rFonts w:ascii="Cambria Math" w:hAnsi="Cambria Math"/>
+          </w:rPr>
+          <m:t>∈</m:t>
+        </m:r>
+        <m:sSub>
+          <m:sSubPr>
+            <m:ctrlPr>
+              <w:rPr>
+                <w:rFonts w:ascii="Cambria Math" w:hAnsi="Cambria Math"/>
+                <w:i/>
+              </w:rPr>
+            </m:ctrlPr>
+          </m:sSubPr>
+          <m:e>
+            <m:acc>
+              <m:accPr>
+                <m:ctrlPr>
+                  <w:rPr>
+                    <w:rFonts w:ascii="Cambria Math" w:hAnsi="Cambria Math"/>
+                    <w:i/>
+                  </w:rPr>
+                </m:ctrlPr>
+              </m:accPr>
+              <m:e>
+                <m:r>
+                  <w:rPr>
+                    <w:rFonts w:ascii="Cambria Math" w:hAnsi="Cambria Math"/>
+                  </w:rPr>
+                  <m:t>K</m:t>
+                </m:r>
+              </m:e>
+            </m:acc>
+          </m:e>
+          <m:sub>
+            <m:r>
+              <w:rPr>
+                <w:rFonts w:ascii="Cambria Math" w:hAnsi="Cambria Math"/>
+              </w:rPr>
+              <m:t>&gt;0</m:t>
+            </m:r>
+          </m:sub>
+        </m:sSub>
+      </m:oMath>
+      <w:r>
+        <w:t xml:space="preserve"> and </w:t>
+      </w:r>
+      <m:oMath>
+        <m:acc>
+          <m:accPr>
+            <m:ctrlPr>
+              <w:rPr>
+                <w:rFonts w:ascii="Cambria Math" w:hAnsi="Cambria Math"/>
+                <w:i/>
+              </w:rPr>
+            </m:ctrlPr>
+          </m:accPr>
+          <m:e>
+            <m:r>
+              <w:rPr>
+                <w:rFonts w:ascii="Cambria Math" w:hAnsi="Cambria Math"/>
+              </w:rPr>
+              <m:t>k</m:t>
+            </m:r>
+          </m:e>
+        </m:acc>
+        <m:r>
+          <w:rPr>
+            <w:rFonts w:ascii="Cambria Math" w:hAnsi="Cambria Math"/>
+          </w:rPr>
+          <m:t>∈</m:t>
+        </m:r>
+        <m:sSub>
+          <m:sSubPr>
+            <m:ctrlPr>
+              <w:rPr>
+                <w:rFonts w:ascii="Cambria Math" w:hAnsi="Cambria Math"/>
+                <w:i/>
+              </w:rPr>
+            </m:ctrlPr>
+          </m:sSubPr>
+          <m:e>
+            <m:acc>
+              <m:accPr>
+                <m:ctrlPr>
+                  <w:rPr>
+                    <w:rFonts w:ascii="Cambria Math" w:hAnsi="Cambria Math"/>
+                    <w:i/>
+                  </w:rPr>
+                </m:ctrlPr>
+              </m:accPr>
+              <m:e>
+                <m:r>
+                  <w:rPr>
+                    <w:rFonts w:ascii="Cambria Math" w:hAnsi="Cambria Math"/>
+                  </w:rPr>
+                  <m:t>K</m:t>
+                </m:r>
+              </m:e>
+            </m:acc>
+          </m:e>
+          <m:sub>
+            <m:r>
+              <w:rPr>
+                <w:rFonts w:ascii="Cambria Math" w:hAnsi="Cambria Math"/>
+              </w:rPr>
+              <m:t>null</m:t>
+            </m:r>
+          </m:sub>
+        </m:sSub>
+      </m:oMath>
+      <w:r>
+        <w:t xml:space="preserve"> are mutually exclusive and exhaustive events, </w:t>
+      </w:r>
+      <w:r>
+        <w:rPr>
+          <w:i/>
+          <w:iCs/>
+        </w:rPr>
+        <w:t>i.e.</w:t>
+      </w:r>
+      <w:r>
+        <w:t>:</w:t>
+      </w:r>
+    </w:p>
+    <w:p>
+      <m:oMathPara>
+        <m:oMath>
+          <m:acc>
+            <m:accPr>
+              <m:ctrlPr>
+                <w:rPr>
+                  <w:rFonts w:ascii="Cambria Math" w:hAnsi="Cambria Math"/>
+                  <w:i/>
+                </w:rPr>
+              </m:ctrlPr>
+            </m:accPr>
+            <m:e>
+              <m:r>
+                <w:rPr>
+                  <w:rFonts w:ascii="Cambria Math" w:hAnsi="Cambria Math"/>
+                </w:rPr>
+                <m:t>k</m:t>
+              </m:r>
+            </m:e>
+          </m:acc>
+          <m:r>
+            <w:rPr>
+              <w:rFonts w:ascii="Cambria Math" w:hAnsi="Cambria Math"/>
+            </w:rPr>
+            <m:t>∈</m:t>
+          </m:r>
+          <m:sSub>
+            <m:sSubPr>
+              <m:ctrlPr>
+                <w:rPr>
+                  <w:rFonts w:ascii="Cambria Math" w:hAnsi="Cambria Math"/>
+                  <w:i/>
+                </w:rPr>
+              </m:ctrlPr>
+            </m:sSubPr>
+            <m:e>
+              <m:acc>
+                <m:accPr>
+                  <m:ctrlPr>
+                    <w:rPr>
+                      <w:rFonts w:ascii="Cambria Math" w:hAnsi="Cambria Math"/>
+                      <w:i/>
+                    </w:rPr>
+                  </m:ctrlPr>
+                </m:accPr>
+                <m:e>
+                  <m:r>
+                    <w:rPr>
+                      <w:rFonts w:ascii="Cambria Math" w:hAnsi="Cambria Math"/>
+                    </w:rPr>
+                    <m:t>K</m:t>
+                  </m:r>
+                </m:e>
+              </m:acc>
+            </m:e>
+            <m:sub>
+              <m:r>
+                <w:rPr>
+                  <w:rFonts w:ascii="Cambria Math" w:hAnsi="Cambria Math"/>
+                </w:rPr>
+                <m:t>&gt;0</m:t>
+              </m:r>
+            </m:sub>
+          </m:sSub>
+          <m:r>
+            <w:rPr>
+              <w:rFonts w:ascii="Cambria Math" w:hAnsi="Cambria Math"/>
+            </w:rPr>
+            <m:t>=¬</m:t>
+          </m:r>
+          <m:d>
+            <m:dPr>
+              <m:ctrlPr>
+                <w:rPr>
+                  <w:rFonts w:ascii="Cambria Math" w:hAnsi="Cambria Math"/>
+                  <w:i/>
+                </w:rPr>
+              </m:ctrlPr>
+            </m:dPr>
+            <m:e>
+              <m:r>
+                <m:rPr>
+                  <m:sty m:val="p"/>
+                </m:rPr>
+                <w:rPr>
+                  <w:rFonts w:ascii="Cambria Math" w:hAnsi="Cambria Math"/>
+                </w:rPr>
+                <m:t xml:space="preserve"> </m:t>
+              </m:r>
+              <m:acc>
+                <m:accPr>
+                  <m:ctrlPr>
+                    <w:rPr>
+                      <w:rFonts w:ascii="Cambria Math" w:hAnsi="Cambria Math"/>
+                      <w:i/>
+                    </w:rPr>
+                  </m:ctrlPr>
+                </m:accPr>
+                <m:e>
+                  <m:r>
+                    <w:rPr>
+                      <w:rFonts w:ascii="Cambria Math" w:hAnsi="Cambria Math"/>
+                    </w:rPr>
+                    <m:t>k</m:t>
+                  </m:r>
+                </m:e>
+              </m:acc>
+              <m:r>
+                <w:rPr>
+                  <w:rFonts w:ascii="Cambria Math" w:hAnsi="Cambria Math"/>
+                </w:rPr>
+                <m:t>∈</m:t>
+              </m:r>
+              <m:sSub>
+                <m:sSubPr>
+                  <m:ctrlPr>
+                    <w:rPr>
+                      <w:rFonts w:ascii="Cambria Math" w:hAnsi="Cambria Math"/>
+                      <w:i/>
+                    </w:rPr>
+                  </m:ctrlPr>
+                </m:sSubPr>
+                <m:e>
+                  <m:acc>
+                    <m:accPr>
+                      <m:ctrlPr>
+                        <w:rPr>
+                          <w:rFonts w:ascii="Cambria Math" w:hAnsi="Cambria Math"/>
+                          <w:i/>
+                        </w:rPr>
+                      </m:ctrlPr>
+                    </m:accPr>
+                    <m:e>
+                      <m:r>
+                        <w:rPr>
+                          <w:rFonts w:ascii="Cambria Math" w:hAnsi="Cambria Math"/>
+                        </w:rPr>
+                        <m:t>K</m:t>
+                      </m:r>
+                    </m:e>
+                  </m:acc>
+                </m:e>
+                <m:sub>
+                  <m:r>
+                    <w:rPr>
+                      <w:rFonts w:ascii="Cambria Math" w:hAnsi="Cambria Math"/>
+                    </w:rPr>
+                    <m:t>null</m:t>
+                  </m:r>
+                </m:sub>
+              </m:sSub>
+            </m:e>
+          </m:d>
+        </m:oMath>
+      </m:oMathPara>
+    </w:p>
+    <w:p>
+      <w:r>
+        <w:t>and thus:</w:t>
+      </w:r>
+    </w:p>
+    <w:p>
+      <m:oMathPara>
+        <m:oMath>
+          <m:r>
+            <w:rPr>
+              <w:rFonts w:ascii="Cambria Math" w:hAnsi="Cambria Math"/>
+            </w:rPr>
+            <m:t>P</m:t>
+          </m:r>
+          <m:d>
+            <m:dPr>
+              <m:ctrlPr>
+                <w:rPr>
+                  <w:rFonts w:ascii="Cambria Math" w:hAnsi="Cambria Math"/>
+                  <w:i/>
+                </w:rPr>
+              </m:ctrlPr>
+            </m:dPr>
+            <m:e>
+              <m:acc>
+                <m:accPr>
+                  <m:ctrlPr>
+                    <w:rPr>
+                      <w:rFonts w:ascii="Cambria Math" w:hAnsi="Cambria Math"/>
+                      <w:i/>
+                    </w:rPr>
+                  </m:ctrlPr>
+                </m:accPr>
+                <m:e>
+                  <m:r>
+                    <w:rPr>
+                      <w:rFonts w:ascii="Cambria Math" w:hAnsi="Cambria Math"/>
+                    </w:rPr>
+                    <m:t>k</m:t>
+                  </m:r>
+                </m:e>
+              </m:acc>
+              <m:r>
+                <w:rPr>
+                  <w:rFonts w:ascii="Cambria Math" w:hAnsi="Cambria Math"/>
+                </w:rPr>
+                <m:t>∈</m:t>
+              </m:r>
+              <m:sSub>
+                <m:sSubPr>
+                  <m:ctrlPr>
+                    <w:rPr>
+                      <w:rFonts w:ascii="Cambria Math" w:hAnsi="Cambria Math"/>
+                      <w:i/>
+                    </w:rPr>
+                  </m:ctrlPr>
+                </m:sSubPr>
+                <m:e>
+                  <m:acc>
+                    <m:accPr>
+                      <m:ctrlPr>
+                        <w:rPr>
+                          <w:rFonts w:ascii="Cambria Math" w:hAnsi="Cambria Math"/>
+                          <w:i/>
+                        </w:rPr>
+                      </m:ctrlPr>
+                    </m:accPr>
+                    <m:e>
+                      <m:r>
+                        <w:rPr>
+                          <w:rFonts w:ascii="Cambria Math" w:hAnsi="Cambria Math"/>
+                        </w:rPr>
+                        <m:t>K</m:t>
+                      </m:r>
+                    </m:e>
+                  </m:acc>
+                </m:e>
+                <m:sub>
+                  <m:r>
+                    <w:rPr>
+                      <w:rFonts w:ascii="Cambria Math" w:hAnsi="Cambria Math"/>
+                    </w:rPr>
+                    <m:t>&gt;0</m:t>
+                  </m:r>
+                </m:sub>
+              </m:sSub>
+            </m:e>
+          </m:d>
+          <m:r>
+            <w:rPr>
+              <w:rFonts w:ascii="Cambria Math" w:hAnsi="Cambria Math"/>
+            </w:rPr>
+            <m:t>=1-P</m:t>
+          </m:r>
+          <m:d>
+            <m:dPr>
+              <m:ctrlPr>
+                <w:rPr>
+                  <w:rFonts w:ascii="Cambria Math" w:hAnsi="Cambria Math"/>
+                  <w:i/>
+                </w:rPr>
+              </m:ctrlPr>
+            </m:dPr>
+            <m:e>
+              <m:acc>
+                <m:accPr>
+                  <m:ctrlPr>
+                    <w:rPr>
+                      <w:rFonts w:ascii="Cambria Math" w:hAnsi="Cambria Math"/>
+                      <w:i/>
+                    </w:rPr>
+                  </m:ctrlPr>
+                </m:accPr>
+                <m:e>
+                  <m:r>
+                    <w:rPr>
+                      <w:rFonts w:ascii="Cambria Math" w:hAnsi="Cambria Math"/>
+                    </w:rPr>
+                    <m:t>k</m:t>
+                  </m:r>
+                </m:e>
+              </m:acc>
+              <m:r>
+                <w:rPr>
+                  <w:rFonts w:ascii="Cambria Math" w:hAnsi="Cambria Math"/>
+                </w:rPr>
+                <m:t>∈</m:t>
+              </m:r>
+              <m:sSub>
+                <m:sSubPr>
+                  <m:ctrlPr>
+                    <w:rPr>
+                      <w:rFonts w:ascii="Cambria Math" w:hAnsi="Cambria Math"/>
+                      <w:i/>
+                    </w:rPr>
+                  </m:ctrlPr>
+                </m:sSubPr>
+                <m:e>
+                  <m:acc>
+                    <m:accPr>
+                      <m:ctrlPr>
+                        <w:rPr>
+                          <w:rFonts w:ascii="Cambria Math" w:hAnsi="Cambria Math"/>
+                          <w:i/>
+                        </w:rPr>
+                      </m:ctrlPr>
+                    </m:accPr>
+                    <m:e>
+                      <m:r>
+                        <w:rPr>
+                          <w:rFonts w:ascii="Cambria Math" w:hAnsi="Cambria Math"/>
+                        </w:rPr>
+                        <m:t>K</m:t>
+                      </m:r>
+                    </m:e>
+                  </m:acc>
+                </m:e>
+                <m:sub>
+                  <m:r>
+                    <w:rPr>
+                      <w:rFonts w:ascii="Cambria Math" w:hAnsi="Cambria Math"/>
+                    </w:rPr>
+                    <m:t>null</m:t>
+                  </m:r>
+                </m:sub>
+              </m:sSub>
+            </m:e>
+          </m:d>
+          <m:r>
+            <w:rPr>
+              <w:rFonts w:ascii="Cambria Math" w:hAnsi="Cambria Math"/>
+            </w:rPr>
+            <m:t>=1-</m:t>
+          </m:r>
+          <m:nary>
+            <m:naryPr>
+              <m:chr m:val="∏"/>
+              <m:limLoc m:val="undOvr"/>
+              <m:supHide m:val="1"/>
+              <m:ctrlPr>
+                <w:rPr>
+                  <w:rFonts w:ascii="Cambria Math" w:hAnsi="Cambria Math"/>
+                  <w:i/>
+                </w:rPr>
+              </m:ctrlPr>
+            </m:naryPr>
+            <m:sub>
+              <m:d>
+                <m:dPr>
+                  <m:ctrlPr>
+                    <w:rPr>
+                      <w:rFonts w:ascii="Cambria Math" w:hAnsi="Cambria Math"/>
+                      <w:i/>
+                    </w:rPr>
+                  </m:ctrlPr>
+                </m:dPr>
+                <m:e>
+                  <m:r>
+                    <w:rPr>
+                      <w:rFonts w:ascii="Cambria Math" w:hAnsi="Cambria Math"/>
+                    </w:rPr>
+                    <m:t>i,j</m:t>
+                  </m:r>
+                </m:e>
+              </m:d>
+              <m:r>
+                <w:rPr>
+                  <w:rFonts w:ascii="Cambria Math" w:hAnsi="Cambria Math"/>
+                </w:rPr>
+                <m:t>∈</m:t>
+              </m:r>
+              <m:sSup>
+                <m:sSupPr>
+                  <m:ctrlPr>
+                    <w:rPr>
+                      <w:rFonts w:ascii="Cambria Math" w:hAnsi="Cambria Math"/>
+                      <w:i/>
+                    </w:rPr>
+                  </m:ctrlPr>
+                </m:sSupPr>
+                <m:e>
+                  <m:d>
+                    <m:dPr>
+                      <m:begChr m:val="⟦"/>
+                      <m:endChr m:val="⟧"/>
+                      <m:ctrlPr>
+                        <w:rPr>
+                          <w:rFonts w:ascii="Cambria Math" w:hAnsi="Cambria Math"/>
+                          <w:i/>
+                        </w:rPr>
+                      </m:ctrlPr>
+                    </m:dPr>
+                    <m:e>
+                      <m:r>
+                        <w:rPr>
+                          <w:rFonts w:ascii="Cambria Math" w:hAnsi="Cambria Math"/>
+                        </w:rPr>
+                        <m:t>1,n</m:t>
+                      </m:r>
+                    </m:e>
+                  </m:d>
+                </m:e>
+                <m:sup>
+                  <m:r>
+                    <w:rPr>
+                      <w:rFonts w:ascii="Cambria Math" w:hAnsi="Cambria Math"/>
+                    </w:rPr>
+                    <m:t>2</m:t>
+                  </m:r>
+                </m:sup>
+              </m:sSup>
+            </m:sub>
+            <m:sup/>
+            <m:e>
+              <m:r>
+                <w:rPr>
+                  <w:rFonts w:ascii="Cambria Math" w:hAnsi="Cambria Math"/>
+                </w:rPr>
+                <m:t>1-</m:t>
+              </m:r>
+            </m:e>
+          </m:nary>
+          <m:sSub>
+            <m:sSubPr>
+              <m:ctrlPr>
+                <w:rPr>
+                  <w:rFonts w:ascii="Cambria Math" w:hAnsi="Cambria Math"/>
+                  <w:i/>
+                </w:rPr>
+              </m:ctrlPr>
+            </m:sSubPr>
+            <m:e>
+              <m:acc>
+                <m:accPr>
+                  <m:ctrlPr>
+                    <w:rPr>
+                      <w:rFonts w:ascii="Cambria Math" w:hAnsi="Cambria Math"/>
+                      <w:i/>
+                    </w:rPr>
+                  </m:ctrlPr>
+                </m:accPr>
+                <m:e>
+                  <m:r>
+                    <w:rPr>
+                      <w:rFonts w:ascii="Cambria Math" w:hAnsi="Cambria Math"/>
+                    </w:rPr>
+                    <m:t>p</m:t>
+                  </m:r>
+                </m:e>
+              </m:acc>
+            </m:e>
+            <m:sub>
+              <m:r>
+                <w:rPr>
+                  <w:rFonts w:ascii="Cambria Math" w:hAnsi="Cambria Math"/>
+                </w:rPr>
+                <m:t>ij</m:t>
+              </m:r>
+            </m:sub>
+          </m:sSub>
+        </m:oMath>
+      </m:oMathPara>
+    </w:p>
+    <w:p>
+      <w:r>
+        <w:t xml:space="preserve">that we note </w:t>
+      </w:r>
+      <m:oMath>
+        <m:r>
+          <w:rPr>
+            <w:rFonts w:ascii="Cambria Math" w:hAnsi="Cambria Math"/>
+          </w:rPr>
+          <m:t>P</m:t>
+        </m:r>
+        <m:d>
+          <m:dPr>
+            <m:ctrlPr>
+              <w:rPr>
+                <w:rFonts w:ascii="Cambria Math" w:hAnsi="Cambria Math"/>
+                <w:i/>
+              </w:rPr>
+            </m:ctrlPr>
+          </m:dPr>
+          <m:e>
+            <m:acc>
+              <m:accPr>
+                <m:ctrlPr>
+                  <w:rPr>
+                    <w:rFonts w:ascii="Cambria Math" w:hAnsi="Cambria Math"/>
+                    <w:i/>
+                  </w:rPr>
+                </m:ctrlPr>
+              </m:accPr>
+              <m:e>
+                <m:r>
+                  <w:rPr>
+                    <w:rFonts w:ascii="Cambria Math" w:hAnsi="Cambria Math"/>
+                  </w:rPr>
+                  <m:t>k</m:t>
+                </m:r>
+              </m:e>
+            </m:acc>
+            <m:r>
+              <w:rPr>
+                <w:rFonts w:ascii="Cambria Math" w:hAnsi="Cambria Math"/>
+              </w:rPr>
+              <m:t>∈</m:t>
+            </m:r>
+            <m:sSub>
+              <m:sSubPr>
+                <m:ctrlPr>
+                  <w:rPr>
+                    <w:rFonts w:ascii="Cambria Math" w:hAnsi="Cambria Math"/>
+                    <w:i/>
+                  </w:rPr>
+                </m:ctrlPr>
+              </m:sSubPr>
+              <m:e>
+                <m:acc>
+                  <m:accPr>
+                    <m:ctrlPr>
+                      <w:rPr>
+                        <w:rFonts w:ascii="Cambria Math" w:hAnsi="Cambria Math"/>
+                        <w:i/>
+                      </w:rPr>
+                    </m:ctrlPr>
+                  </m:accPr>
+                  <m:e>
+                    <m:r>
+                      <w:rPr>
+                        <w:rFonts w:ascii="Cambria Math" w:hAnsi="Cambria Math"/>
+                      </w:rPr>
+                      <m:t>K</m:t>
+                    </m:r>
+                  </m:e>
+                </m:acc>
+              </m:e>
+              <m:sub>
+                <m:r>
+                  <w:rPr>
+                    <w:rFonts w:ascii="Cambria Math" w:hAnsi="Cambria Math"/>
+                  </w:rPr>
+                  <m:t>&gt;0</m:t>
+                </m:r>
+              </m:sub>
+            </m:sSub>
+          </m:e>
+        </m:d>
+        <m:r>
+          <w:rPr>
+            <w:rFonts w:ascii="Cambria Math" w:hAnsi="Cambria Math"/>
+          </w:rPr>
+          <m:t>=</m:t>
+        </m:r>
+        <m:sSub>
+          <m:sSubPr>
+            <m:ctrlPr>
+              <w:rPr>
+                <w:rFonts w:ascii="Cambria Math" w:hAnsi="Cambria Math"/>
+                <w:i/>
+              </w:rPr>
+            </m:ctrlPr>
+          </m:sSubPr>
+          <m:e>
+            <m:acc>
+              <m:accPr>
+                <m:ctrlPr>
+                  <w:rPr>
+                    <w:rFonts w:ascii="Cambria Math" w:hAnsi="Cambria Math"/>
+                    <w:i/>
+                  </w:rPr>
+                </m:ctrlPr>
+              </m:accPr>
+              <m:e>
+                <m:r>
+                  <w:rPr>
+                    <w:rFonts w:ascii="Cambria Math" w:hAnsi="Cambria Math"/>
+                  </w:rPr>
+                  <m:t>p</m:t>
+                </m:r>
+              </m:e>
+            </m:acc>
+          </m:e>
+          <m:sub>
+            <m:r>
+              <w:rPr>
+                <w:rFonts w:ascii="Cambria Math" w:hAnsi="Cambria Math"/>
+              </w:rPr>
+              <m:t>&gt;0</m:t>
+            </m:r>
+          </m:sub>
+        </m:sSub>
+      </m:oMath>
+      <w:bookmarkStart w:id="1" w:name="_GoBack"/>
+      <w:bookmarkEnd w:id="1"/>
+    </w:p>
+    <w:p>
+      <w:r>
+        <w:t>Therefore, let</w:t>
+      </w:r>
+      <m:oMath>
+        <m:r>
+          <w:rPr>
+            <w:rFonts w:ascii="Cambria Math" w:hAnsi="Cambria Math"/>
+          </w:rPr>
+          <m:t xml:space="preserve"> </m:t>
+        </m:r>
+        <m:acc>
+          <m:accPr>
+            <m:ctrlPr>
+              <w:rPr>
+                <w:rFonts w:ascii="Cambria Math" w:hAnsi="Cambria Math"/>
+                <w:i/>
+              </w:rPr>
+            </m:ctrlPr>
+          </m:accPr>
+          <m:e>
+            <m:r>
+              <w:rPr>
+                <w:rFonts w:ascii="Cambria Math" w:hAnsi="Cambria Math"/>
+              </w:rPr>
+              <m:t>K</m:t>
+            </m:r>
+          </m:e>
+        </m:acc>
+      </m:oMath>
+      <w:r>
+        <w:t xml:space="preserve"> be defined as follows:</w:t>
+      </w:r>
+      <m:oMath>
+        <m:r>
+          <w:rPr>
+            <w:rFonts w:ascii="Cambria Math" w:hAnsi="Cambria Math"/>
+          </w:rPr>
+          <m:t xml:space="preserve"> </m:t>
+        </m:r>
+      </m:oMath>
+    </w:p>
+    <w:tbl>
+      <w:tblPr>
+        <w:tblStyle w:val="Grilledutableau"/>
+        <w:tblW w:w="0" w:type="auto"/>
+        <w:tblBorders>
+          <w:top w:val="none" w:sz="0" w:space="0" w:color="auto"/>
+          <w:left w:val="none" w:sz="0" w:space="0" w:color="auto"/>
+          <w:bottom w:val="none" w:sz="0" w:space="0" w:color="auto"/>
+          <w:right w:val="none" w:sz="0" w:space="0" w:color="auto"/>
+          <w:insideH w:val="none" w:sz="0" w:space="0" w:color="auto"/>
+          <w:insideV w:val="none" w:sz="0" w:space="0" w:color="auto"/>
+        </w:tblBorders>
+        <w:tblLook w:val="04A0" w:firstRow="1" w:lastRow="0" w:firstColumn="1" w:lastColumn="0" w:noHBand="0" w:noVBand="1"/>
+      </w:tblPr>
+      <w:tblGrid>
+        <w:gridCol w:w="1276"/>
+        <w:gridCol w:w="6521"/>
+        <w:gridCol w:w="1265"/>
+      </w:tblGrid>
+      <w:tr>
+        <w:tc>
+          <w:tcPr>
+            <w:tcW w:w="1276" w:type="dxa"/>
+            <w:vAlign w:val="center"/>
+          </w:tcPr>
+          <w:p>
+            <m:oMath>
+              <m:sSub>
+                <m:sSubPr>
+                  <m:ctrlPr>
+                    <w:rPr>
+                      <w:rFonts w:ascii="Cambria Math" w:hAnsi="Cambria Math"/>
+                      <w:i/>
+                    </w:rPr>
+                  </m:ctrlPr>
+                </m:sSubPr>
+                <m:e>
+                  <m:r>
+                    <w:rPr>
+                      <w:rFonts w:ascii="Cambria Math" w:hAnsi="Cambria Math"/>
+                    </w:rPr>
+                    <m:t>∀</m:t>
+                  </m:r>
+                </m:e>
+                <m:sub>
+                  <m:acc>
+                    <m:accPr>
+                      <m:ctrlPr>
+                        <w:rPr>
+                          <w:rFonts w:ascii="Cambria Math" w:hAnsi="Cambria Math"/>
+                          <w:i/>
+                        </w:rPr>
+                      </m:ctrlPr>
+                    </m:accPr>
+                    <m:e>
+                      <m:r>
+                        <w:rPr>
+                          <w:rFonts w:ascii="Cambria Math" w:hAnsi="Cambria Math"/>
+                        </w:rPr>
+                        <m:t>k</m:t>
+                      </m:r>
+                    </m:e>
+                  </m:acc>
+                  <m:r>
+                    <w:rPr>
+                      <w:rFonts w:ascii="Cambria Math" w:hAnsi="Cambria Math"/>
+                    </w:rPr>
+                    <m:t>∈</m:t>
+                  </m:r>
+                  <m:d>
+                    <m:dPr>
+                      <m:begChr m:val="⟦"/>
+                      <m:endChr m:val="⟧"/>
+                      <m:ctrlPr>
+                        <w:rPr>
+                          <w:rFonts w:ascii="Cambria Math" w:hAnsi="Cambria Math"/>
+                          <w:i/>
+                        </w:rPr>
+                      </m:ctrlPr>
+                    </m:dPr>
+                    <m:e>
+                      <m:r>
+                        <w:rPr>
+                          <w:rFonts w:ascii="Cambria Math" w:hAnsi="Cambria Math"/>
+                        </w:rPr>
+                        <m:t>1,</m:t>
+                      </m:r>
+                      <m:sSub>
+                        <m:sSubPr>
+                          <m:ctrlPr>
+                            <w:rPr>
+                              <w:rFonts w:ascii="Cambria Math" w:hAnsi="Cambria Math"/>
+                              <w:i/>
+                            </w:rPr>
+                          </m:ctrlPr>
+                        </m:sSubPr>
+                        <m:e>
+                          <m:r>
+                            <w:rPr>
+                              <w:rFonts w:ascii="Cambria Math" w:hAnsi="Cambria Math"/>
+                            </w:rPr>
+                            <m:t>N</m:t>
+                          </m:r>
+                        </m:e>
+                        <m:sub>
+                          <m:r>
+                            <w:rPr>
+                              <w:rFonts w:ascii="Cambria Math" w:hAnsi="Cambria Math"/>
+                            </w:rPr>
+                            <m:t>E</m:t>
+                          </m:r>
+                        </m:sub>
+                      </m:sSub>
+                    </m:e>
+                  </m:d>
+                </m:sub>
+              </m:sSub>
+            </m:oMath>
+            <w:r>
+              <w:t>,</w:t>
+            </w:r>
+          </w:p>
+        </w:tc>
+        <w:tc>
+          <w:tcPr>
+            <w:tcW w:w="6521" w:type="dxa"/>
+            <w:vAlign w:val="center"/>
+          </w:tcPr>
+          <w:p>
+            <m:oMathPara>
+              <m:oMath>
+                <m:acc>
+                  <m:accPr>
+                    <m:ctrlPr>
+                      <w:rPr>
+                        <w:rFonts w:ascii="Cambria Math" w:hAnsi="Cambria Math"/>
+                        <w:i/>
+                      </w:rPr>
+                    </m:ctrlPr>
+                  </m:accPr>
+                  <m:e>
+                    <m:r>
+                      <w:rPr>
+                        <w:rFonts w:ascii="Cambria Math" w:hAnsi="Cambria Math"/>
+                      </w:rPr>
+                      <m:t>K</m:t>
+                    </m:r>
+                  </m:e>
+                </m:acc>
+                <m:r>
+                  <w:rPr>
+                    <w:rFonts w:ascii="Cambria Math" w:hAnsi="Cambria Math"/>
+                  </w:rPr>
+                  <m:t>=</m:t>
+                </m:r>
+                <m:d>
+                  <m:dPr>
+                    <m:begChr m:val="{"/>
+                    <m:endChr m:val="}"/>
+                    <m:ctrlPr>
+                      <w:rPr>
+                        <w:rFonts w:ascii="Cambria Math" w:hAnsi="Cambria Math"/>
+                        <w:i/>
+                      </w:rPr>
+                    </m:ctrlPr>
+                  </m:dPr>
+                  <m:e>
+                    <m:acc>
+                      <m:accPr>
+                        <m:ctrlPr>
+                          <w:rPr>
+                            <w:rFonts w:ascii="Cambria Math" w:hAnsi="Cambria Math"/>
+                            <w:i/>
+                          </w:rPr>
+                        </m:ctrlPr>
+                      </m:accPr>
+                      <m:e>
+                        <m:r>
+                          <w:rPr>
+                            <w:rFonts w:ascii="Cambria Math" w:hAnsi="Cambria Math"/>
+                          </w:rPr>
+                          <m:t>k</m:t>
+                        </m:r>
+                      </m:e>
+                    </m:acc>
+                  </m:e>
+                  <m:e>
+                    <m:m>
+                      <m:mPr>
+                        <m:mcs>
+                          <m:mc>
+                            <m:mcPr>
+                              <m:count m:val="1"/>
+                              <m:mcJc m:val="center"/>
+                            </m:mcPr>
+                          </m:mc>
+                        </m:mcs>
+                        <m:ctrlPr>
+                          <w:rPr>
+                            <w:rFonts w:ascii="Cambria Math" w:hAnsi="Cambria Math"/>
+                            <w:i/>
+                          </w:rPr>
+                        </m:ctrlPr>
+                      </m:mPr>
+                      <m:mr>
+                        <m:e>
+                          <m:m>
+                            <m:mPr>
+                              <m:mcs>
+                                <m:mc>
+                                  <m:mcPr>
+                                    <m:count m:val="1"/>
+                                    <m:mcJc m:val="center"/>
+                                  </m:mcPr>
+                                </m:mc>
+                              </m:mcs>
+                              <m:ctrlPr>
+                                <w:rPr>
+                                  <w:rFonts w:ascii="Cambria Math" w:hAnsi="Cambria Math"/>
+                                  <w:i/>
+                                </w:rPr>
+                              </m:ctrlPr>
+                            </m:mPr>
+                            <m:mr>
+                              <m:e>
+                                <m:sSub>
+                                  <m:sSubPr>
+                                    <m:ctrlPr>
+                                      <w:rPr>
+                                        <w:rFonts w:ascii="Cambria Math" w:hAnsi="Cambria Math"/>
+                                        <w:i/>
+                                      </w:rPr>
+                                    </m:ctrlPr>
+                                  </m:sSubPr>
+                                  <m:e>
+                                    <m:acc>
+                                      <m:accPr>
+                                        <m:ctrlPr>
+                                          <w:rPr>
+                                            <w:rFonts w:ascii="Cambria Math" w:hAnsi="Cambria Math"/>
+                                            <w:i/>
+                                          </w:rPr>
+                                        </m:ctrlPr>
+                                      </m:accPr>
+                                      <m:e>
+                                        <m:r>
+                                          <w:rPr>
+                                            <w:rFonts w:ascii="Cambria Math" w:hAnsi="Cambria Math"/>
+                                          </w:rPr>
+                                          <m:t>K</m:t>
+                                        </m:r>
+                                      </m:e>
+                                    </m:acc>
+                                  </m:e>
+                                  <m:sub>
+                                    <m:r>
+                                      <w:rPr>
+                                        <w:rFonts w:ascii="Cambria Math" w:hAnsi="Cambria Math"/>
+                                      </w:rPr>
+                                      <m:t>&gt;0</m:t>
+                                    </m:r>
+                                  </m:sub>
+                                </m:sSub>
+                                <m:r>
+                                  <w:rPr>
+                                    <w:rFonts w:ascii="Cambria Math" w:hAnsi="Cambria Math"/>
+                                  </w:rPr>
+                                  <m:t>∪</m:t>
+                                </m:r>
+                                <m:sSub>
+                                  <m:sSubPr>
+                                    <m:ctrlPr>
+                                      <w:rPr>
+                                        <w:rFonts w:ascii="Cambria Math" w:hAnsi="Cambria Math"/>
+                                        <w:i/>
+                                      </w:rPr>
+                                    </m:ctrlPr>
+                                  </m:sSubPr>
+                                  <m:e>
+                                    <m:acc>
+                                      <m:accPr>
+                                        <m:ctrlPr>
+                                          <w:rPr>
+                                            <w:rFonts w:ascii="Cambria Math" w:hAnsi="Cambria Math"/>
+                                            <w:i/>
+                                          </w:rPr>
+                                        </m:ctrlPr>
+                                      </m:accPr>
+                                      <m:e>
+                                        <m:r>
+                                          <w:rPr>
+                                            <w:rFonts w:ascii="Cambria Math" w:hAnsi="Cambria Math"/>
+                                          </w:rPr>
+                                          <m:t>K</m:t>
+                                        </m:r>
+                                      </m:e>
+                                    </m:acc>
+                                  </m:e>
+                                  <m:sub>
+                                    <m:r>
+                                      <w:rPr>
+                                        <w:rFonts w:ascii="Cambria Math" w:hAnsi="Cambria Math"/>
+                                      </w:rPr>
+                                      <m:t>null</m:t>
+                                    </m:r>
+                                  </m:sub>
+                                </m:sSub>
+                                <m:r>
+                                  <w:rPr>
+                                    <w:rFonts w:ascii="Cambria Math" w:hAnsi="Cambria Math"/>
+                                  </w:rPr>
+                                  <m:t>=</m:t>
+                                </m:r>
+                                <m:acc>
+                                  <m:accPr>
+                                    <m:ctrlPr>
+                                      <w:rPr>
+                                        <w:rFonts w:ascii="Cambria Math" w:hAnsi="Cambria Math"/>
+                                        <w:i/>
+                                      </w:rPr>
+                                    </m:ctrlPr>
+                                  </m:accPr>
+                                  <m:e>
+                                    <m:r>
+                                      <w:rPr>
+                                        <w:rFonts w:ascii="Cambria Math" w:hAnsi="Cambria Math"/>
+                                      </w:rPr>
+                                      <m:t>K</m:t>
+                                    </m:r>
+                                  </m:e>
+                                </m:acc>
+                              </m:e>
+                            </m:mr>
+                            <m:mr>
+                              <m:e>
+                                <m:sSub>
+                                  <m:sSubPr>
+                                    <m:ctrlPr>
+                                      <w:rPr>
+                                        <w:rFonts w:ascii="Cambria Math" w:hAnsi="Cambria Math"/>
+                                        <w:i/>
+                                      </w:rPr>
+                                    </m:ctrlPr>
+                                  </m:sSubPr>
+                                  <m:e>
+                                    <m:acc>
+                                      <m:accPr>
+                                        <m:ctrlPr>
+                                          <w:rPr>
+                                            <w:rFonts w:ascii="Cambria Math" w:hAnsi="Cambria Math"/>
+                                            <w:i/>
+                                          </w:rPr>
+                                        </m:ctrlPr>
+                                      </m:accPr>
+                                      <m:e>
+                                        <m:r>
+                                          <w:rPr>
+                                            <w:rFonts w:ascii="Cambria Math" w:hAnsi="Cambria Math"/>
+                                          </w:rPr>
+                                          <m:t>K</m:t>
+                                        </m:r>
+                                      </m:e>
+                                    </m:acc>
+                                  </m:e>
+                                  <m:sub>
+                                    <m:r>
+                                      <w:rPr>
+                                        <w:rFonts w:ascii="Cambria Math" w:hAnsi="Cambria Math"/>
+                                      </w:rPr>
+                                      <m:t>&gt;0</m:t>
+                                    </m:r>
+                                  </m:sub>
+                                </m:sSub>
+                                <m:r>
+                                  <w:rPr>
+                                    <w:rFonts w:ascii="Cambria Math" w:hAnsi="Cambria Math"/>
+                                  </w:rPr>
+                                  <m:t>∩</m:t>
+                                </m:r>
+                                <m:sSub>
+                                  <m:sSubPr>
+                                    <m:ctrlPr>
+                                      <w:rPr>
+                                        <w:rFonts w:ascii="Cambria Math" w:hAnsi="Cambria Math"/>
+                                        <w:i/>
+                                      </w:rPr>
+                                    </m:ctrlPr>
+                                  </m:sSubPr>
+                                  <m:e>
+                                    <m:acc>
+                                      <m:accPr>
+                                        <m:ctrlPr>
+                                          <w:rPr>
+                                            <w:rFonts w:ascii="Cambria Math" w:hAnsi="Cambria Math"/>
+                                            <w:i/>
+                                          </w:rPr>
+                                        </m:ctrlPr>
+                                      </m:accPr>
+                                      <m:e>
+                                        <m:r>
+                                          <w:rPr>
+                                            <w:rFonts w:ascii="Cambria Math" w:hAnsi="Cambria Math"/>
+                                          </w:rPr>
+                                          <m:t>K</m:t>
+                                        </m:r>
+                                      </m:e>
+                                    </m:acc>
+                                  </m:e>
+                                  <m:sub>
+                                    <m:r>
+                                      <w:rPr>
+                                        <w:rFonts w:ascii="Cambria Math" w:hAnsi="Cambria Math"/>
+                                      </w:rPr>
+                                      <m:t>null</m:t>
+                                    </m:r>
+                                  </m:sub>
+                                </m:sSub>
+                                <m:r>
+                                  <w:rPr>
+                                    <w:rFonts w:ascii="Cambria Math" w:hAnsi="Cambria Math"/>
+                                  </w:rPr>
+                                  <m:t>=∅</m:t>
+                                </m:r>
+                              </m:e>
+                            </m:mr>
+                          </m:m>
+                        </m:e>
+                      </m:mr>
+                      <m:mr>
+                        <m:e>
+                          <m:r>
+                            <w:rPr>
+                              <w:rFonts w:ascii="Cambria Math" w:hAnsi="Cambria Math"/>
+                            </w:rPr>
+                            <m:t>P</m:t>
+                          </m:r>
+                          <m:d>
+                            <m:dPr>
+                              <m:ctrlPr>
+                                <w:rPr>
+                                  <w:rFonts w:ascii="Cambria Math" w:hAnsi="Cambria Math"/>
+                                  <w:i/>
+                                </w:rPr>
+                              </m:ctrlPr>
+                            </m:dPr>
+                            <m:e>
+                              <m:acc>
+                                <m:accPr>
+                                  <m:ctrlPr>
+                                    <w:rPr>
+                                      <w:rFonts w:ascii="Cambria Math" w:hAnsi="Cambria Math"/>
+                                      <w:i/>
+                                    </w:rPr>
+                                  </m:ctrlPr>
+                                </m:accPr>
+                                <m:e>
+                                  <m:r>
+                                    <w:rPr>
+                                      <w:rFonts w:ascii="Cambria Math" w:hAnsi="Cambria Math"/>
+                                    </w:rPr>
+                                    <m:t>k</m:t>
+                                  </m:r>
+                                </m:e>
+                              </m:acc>
+                              <m:r>
+                                <w:rPr>
+                                  <w:rFonts w:ascii="Cambria Math" w:hAnsi="Cambria Math"/>
+                                </w:rPr>
+                                <m:t>∈</m:t>
+                              </m:r>
+                              <m:sSub>
+                                <m:sSubPr>
+                                  <m:ctrlPr>
+                                    <w:rPr>
+                                      <w:rFonts w:ascii="Cambria Math" w:hAnsi="Cambria Math"/>
+                                      <w:i/>
+                                    </w:rPr>
+                                  </m:ctrlPr>
+                                </m:sSubPr>
+                                <m:e>
+                                  <m:acc>
+                                    <m:accPr>
+                                      <m:ctrlPr>
+                                        <w:rPr>
+                                          <w:rFonts w:ascii="Cambria Math" w:hAnsi="Cambria Math"/>
+                                          <w:i/>
+                                        </w:rPr>
+                                      </m:ctrlPr>
+                                    </m:accPr>
+                                    <m:e>
+                                      <m:r>
+                                        <w:rPr>
+                                          <w:rFonts w:ascii="Cambria Math" w:hAnsi="Cambria Math"/>
+                                        </w:rPr>
+                                        <m:t>K</m:t>
+                                      </m:r>
+                                    </m:e>
+                                  </m:acc>
+                                </m:e>
+                                <m:sub>
+                                  <m:r>
+                                    <w:rPr>
+                                      <w:rFonts w:ascii="Cambria Math" w:hAnsi="Cambria Math"/>
+                                    </w:rPr>
+                                    <m:t>&gt;0</m:t>
+                                  </m:r>
+                                </m:sub>
+                              </m:sSub>
+                            </m:e>
+                          </m:d>
+                          <m:r>
+                            <w:rPr>
+                              <w:rFonts w:ascii="Cambria Math" w:hAnsi="Cambria Math"/>
+                            </w:rPr>
+                            <m:t>=</m:t>
+                          </m:r>
+                          <m:sSub>
+                            <m:sSubPr>
+                              <m:ctrlPr>
+                                <w:rPr>
+                                  <w:rFonts w:ascii="Cambria Math" w:hAnsi="Cambria Math"/>
+                                  <w:i/>
+                                </w:rPr>
+                              </m:ctrlPr>
+                            </m:sSubPr>
+                            <m:e>
+                              <m:acc>
+                                <m:accPr>
+                                  <m:ctrlPr>
+                                    <w:rPr>
+                                      <w:rFonts w:ascii="Cambria Math" w:hAnsi="Cambria Math"/>
+                                      <w:i/>
+                                    </w:rPr>
+                                  </m:ctrlPr>
+                                </m:accPr>
+                                <m:e>
+                                  <m:r>
+                                    <w:rPr>
+                                      <w:rFonts w:ascii="Cambria Math" w:hAnsi="Cambria Math"/>
+                                    </w:rPr>
+                                    <m:t>p</m:t>
+                                  </m:r>
+                                </m:e>
+                              </m:acc>
+                            </m:e>
+                            <m:sub>
+                              <m:r>
+                                <w:rPr>
+                                  <w:rFonts w:ascii="Cambria Math" w:hAnsi="Cambria Math"/>
+                                </w:rPr>
+                                <m:t>&gt;0</m:t>
+                              </m:r>
+                            </m:sub>
+                          </m:sSub>
+                        </m:e>
+                      </m:mr>
+                      <m:mr>
+                        <m:e>
+                          <m:acc>
+                            <m:accPr>
+                              <m:ctrlPr>
+                                <w:rPr>
+                                  <w:rFonts w:ascii="Cambria Math" w:hAnsi="Cambria Math"/>
+                                  <w:i/>
+                                </w:rPr>
+                              </m:ctrlPr>
+                            </m:accPr>
+                            <m:e>
+                              <m:r>
+                                <w:rPr>
+                                  <w:rFonts w:ascii="Cambria Math" w:hAnsi="Cambria Math"/>
+                                </w:rPr>
+                                <m:t>k</m:t>
+                              </m:r>
+                            </m:e>
+                          </m:acc>
+                          <m:r>
+                            <w:rPr>
+                              <w:rFonts w:ascii="Cambria Math" w:hAnsi="Cambria Math"/>
+                            </w:rPr>
+                            <m:t>∈</m:t>
+                          </m:r>
+                          <m:sSub>
+                            <m:sSubPr>
+                              <m:ctrlPr>
+                                <w:rPr>
+                                  <w:rFonts w:ascii="Cambria Math" w:hAnsi="Cambria Math"/>
+                                  <w:i/>
+                                </w:rPr>
+                              </m:ctrlPr>
+                            </m:sSubPr>
+                            <m:e>
+                              <m:acc>
+                                <m:accPr>
+                                  <m:ctrlPr>
+                                    <w:rPr>
+                                      <w:rFonts w:ascii="Cambria Math" w:hAnsi="Cambria Math"/>
+                                      <w:i/>
+                                    </w:rPr>
+                                  </m:ctrlPr>
+                                </m:accPr>
+                                <m:e>
+                                  <m:r>
+                                    <w:rPr>
+                                      <w:rFonts w:ascii="Cambria Math" w:hAnsi="Cambria Math"/>
+                                    </w:rPr>
+                                    <m:t>K</m:t>
+                                  </m:r>
+                                </m:e>
+                              </m:acc>
+                            </m:e>
+                            <m:sub>
+                              <m:r>
+                                <w:rPr>
+                                  <w:rFonts w:ascii="Cambria Math" w:hAnsi="Cambria Math"/>
+                                </w:rPr>
+                                <m:t>&gt;0</m:t>
+                              </m:r>
+                            </m:sub>
+                          </m:sSub>
+                          <m:r>
+                            <w:rPr>
+                              <w:rFonts w:ascii="Cambria Math" w:hAnsi="Cambria Math"/>
+                            </w:rPr>
+                            <m:t>↪</m:t>
+                          </m:r>
+                          <m:r>
+                            <m:rPr>
+                              <m:nor/>
+                            </m:rPr>
+                            <m:t>B</m:t>
+                          </m:r>
+                          <m:d>
+                            <m:dPr>
+                              <m:ctrlPr>
+                                <w:rPr>
+                                  <w:rFonts w:ascii="Cambria Math" w:hAnsi="Cambria Math"/>
+                                  <w:i/>
+                                </w:rPr>
+                              </m:ctrlPr>
+                            </m:dPr>
+                            <m:e>
+                              <m:sSub>
+                                <m:sSubPr>
+                                  <m:ctrlPr>
+                                    <w:rPr>
+                                      <w:rFonts w:ascii="Cambria Math" w:hAnsi="Cambria Math"/>
+                                      <w:i/>
+                                    </w:rPr>
+                                  </m:ctrlPr>
+                                </m:sSubPr>
+                                <m:e>
+                                  <m:acc>
+                                    <m:accPr>
+                                      <m:ctrlPr>
+                                        <w:rPr>
+                                          <w:rFonts w:ascii="Cambria Math" w:hAnsi="Cambria Math"/>
+                                          <w:i/>
+                                        </w:rPr>
+                                      </m:ctrlPr>
+                                    </m:accPr>
+                                    <m:e>
+                                      <m:r>
+                                        <w:rPr>
+                                          <w:rFonts w:ascii="Cambria Math" w:hAnsi="Cambria Math"/>
+                                        </w:rPr>
+                                        <m:t>p</m:t>
+                                      </m:r>
+                                    </m:e>
+                                  </m:acc>
+                                </m:e>
+                                <m:sub>
+                                  <m:r>
+                                    <w:rPr>
+                                      <w:rFonts w:ascii="Cambria Math" w:hAnsi="Cambria Math"/>
+                                    </w:rPr>
+                                    <m:t>&gt;0</m:t>
+                                  </m:r>
+                                </m:sub>
+                              </m:sSub>
+                            </m:e>
+                          </m:d>
+                        </m:e>
+                      </m:mr>
+                    </m:m>
+                  </m:e>
+                </m:d>
+              </m:oMath>
+            </m:oMathPara>
+          </w:p>
+        </w:tc>
+        <w:tc>
+          <w:tcPr>
+            <w:tcW w:w="1265" w:type="dxa"/>
+            <w:vAlign w:val="center"/>
+          </w:tcPr>
+          <w:p/>
+        </w:tc>
+      </w:tr>
+    </w:tbl>
+    <w:p>
+      <w:r>
+        <w:t xml:space="preserve">As mentioned before, in the case of rare events, </w:t>
+      </w:r>
+      <m:oMath>
+        <m:sSub>
+          <m:sSubPr>
+            <m:ctrlPr>
+              <w:rPr>
+                <w:rFonts w:ascii="Cambria Math" w:hAnsi="Cambria Math"/>
+                <w:i/>
+              </w:rPr>
+            </m:ctrlPr>
+          </m:sSubPr>
+          <m:e>
+            <m:r>
+              <w:rPr>
+                <w:rFonts w:ascii="Cambria Math" w:hAnsi="Cambria Math"/>
+              </w:rPr>
+              <m:t>∀</m:t>
+            </m:r>
+          </m:e>
+          <m:sub>
+            <m:r>
+              <w:rPr>
+                <w:rFonts w:ascii="Cambria Math" w:hAnsi="Cambria Math"/>
+              </w:rPr>
+              <m:t>(i,j)∈</m:t>
+            </m:r>
+            <m:d>
+              <m:dPr>
+                <m:begChr m:val="⟦"/>
+                <m:endChr m:val="⟧"/>
+                <m:ctrlPr>
+                  <w:rPr>
+                    <w:rFonts w:ascii="Cambria Math" w:hAnsi="Cambria Math"/>
+                    <w:i/>
+                  </w:rPr>
+                </m:ctrlPr>
+              </m:dPr>
+              <m:e>
+                <m:r>
+                  <w:rPr>
+                    <w:rFonts w:ascii="Cambria Math" w:hAnsi="Cambria Math"/>
+                  </w:rPr>
+                  <m:t>1,n</m:t>
+                </m:r>
+              </m:e>
+            </m:d>
+            <m:r>
+              <w:rPr>
+                <w:rFonts w:ascii="Cambria Math" w:hAnsi="Cambria Math"/>
+              </w:rPr>
+              <m:t>²</m:t>
+            </m:r>
+          </m:sub>
+        </m:sSub>
+        <m:r>
+          <w:rPr>
+            <w:rFonts w:ascii="Cambria Math" w:hAnsi="Cambria Math"/>
+          </w:rPr>
+          <m:t xml:space="preserve">, </m:t>
+        </m:r>
+        <m:sSub>
+          <m:sSubPr>
+            <m:ctrlPr>
+              <w:rPr>
+                <w:rFonts w:ascii="Cambria Math" w:hAnsi="Cambria Math"/>
+                <w:i/>
+              </w:rPr>
+            </m:ctrlPr>
+          </m:sSubPr>
+          <m:e>
+            <m:acc>
+              <m:accPr>
+                <m:ctrlPr>
+                  <w:rPr>
+                    <w:rFonts w:ascii="Cambria Math" w:hAnsi="Cambria Math"/>
+                    <w:i/>
+                  </w:rPr>
+                </m:ctrlPr>
+              </m:accPr>
+              <m:e>
+                <m:r>
+                  <w:rPr>
+                    <w:rFonts w:ascii="Cambria Math" w:hAnsi="Cambria Math"/>
+                  </w:rPr>
+                  <m:t>p</m:t>
+                </m:r>
+              </m:e>
+            </m:acc>
+          </m:e>
+          <m:sub>
+            <m:r>
+              <w:rPr>
+                <w:rFonts w:ascii="Cambria Math" w:hAnsi="Cambria Math"/>
+              </w:rPr>
+              <m:t>ij</m:t>
+            </m:r>
+          </m:sub>
+        </m:sSub>
+        <m:r>
+          <w:rPr>
+            <w:rFonts w:ascii="Cambria Math" w:hAnsi="Cambria Math"/>
+          </w:rPr>
+          <m:t>≈</m:t>
+        </m:r>
+        <m:sSup>
+          <m:sSupPr>
+            <m:ctrlPr>
+              <w:rPr>
+                <w:rFonts w:ascii="Cambria Math" w:hAnsi="Cambria Math"/>
+                <w:i/>
+              </w:rPr>
+            </m:ctrlPr>
+          </m:sSupPr>
+          <m:e>
+            <m:r>
+              <w:rPr>
+                <w:rFonts w:ascii="Cambria Math" w:hAnsi="Cambria Math"/>
+              </w:rPr>
+              <m:t>0</m:t>
+            </m:r>
+          </m:e>
+          <m:sup>
+            <m:r>
+              <w:rPr>
+                <w:rFonts w:ascii="Cambria Math" w:hAnsi="Cambria Math"/>
+              </w:rPr>
+              <m:t>+</m:t>
+            </m:r>
+          </m:sup>
+        </m:sSup>
+      </m:oMath>
+      <w:r>
+        <w:t xml:space="preserve"> and thus </w:t>
+      </w:r>
+      <m:oMath>
+        <m:sSub>
+          <m:sSubPr>
+            <m:ctrlPr>
+              <w:rPr>
+                <w:rFonts w:ascii="Cambria Math" w:hAnsi="Cambria Math"/>
+                <w:i/>
+              </w:rPr>
+            </m:ctrlPr>
+          </m:sSubPr>
+          <m:e>
+            <m:acc>
+              <m:accPr>
+                <m:ctrlPr>
+                  <w:rPr>
+                    <w:rFonts w:ascii="Cambria Math" w:hAnsi="Cambria Math"/>
+                    <w:i/>
+                  </w:rPr>
+                </m:ctrlPr>
+              </m:accPr>
+              <m:e>
+                <m:r>
+                  <w:rPr>
+                    <w:rFonts w:ascii="Cambria Math" w:hAnsi="Cambria Math"/>
+                  </w:rPr>
+                  <m:t>p</m:t>
+                </m:r>
+              </m:e>
+            </m:acc>
+          </m:e>
+          <m:sub>
+            <m:r>
+              <w:rPr>
+                <w:rFonts w:ascii="Cambria Math" w:hAnsi="Cambria Math"/>
+              </w:rPr>
+              <m:t>&gt;0</m:t>
+            </m:r>
+          </m:sub>
+        </m:sSub>
+        <m:r>
+          <w:rPr>
+            <w:rFonts w:ascii="Cambria Math" w:hAnsi="Cambria Math"/>
+          </w:rPr>
+          <m:t>≈</m:t>
+        </m:r>
+        <m:sSup>
+          <m:sSupPr>
+            <m:ctrlPr>
+              <w:rPr>
+                <w:rFonts w:ascii="Cambria Math" w:hAnsi="Cambria Math"/>
+                <w:i/>
+              </w:rPr>
+            </m:ctrlPr>
+          </m:sSupPr>
+          <m:e>
+            <m:r>
+              <w:rPr>
+                <w:rFonts w:ascii="Cambria Math" w:hAnsi="Cambria Math"/>
+              </w:rPr>
+              <m:t>0</m:t>
+            </m:r>
+          </m:e>
+          <m:sup>
+            <m:r>
+              <w:rPr>
+                <w:rFonts w:ascii="Cambria Math" w:hAnsi="Cambria Math"/>
+              </w:rPr>
+              <m:t>+</m:t>
+            </m:r>
+          </m:sup>
+        </m:sSup>
+      </m:oMath>
+      <w:r>
+        <w:t xml:space="preserve"> when </w:t>
+      </w:r>
+      <m:oMath>
+        <m:sSub>
+          <m:sSubPr>
+            <m:ctrlPr>
+              <w:rPr>
+                <w:rFonts w:ascii="Cambria Math" w:hAnsi="Cambria Math"/>
+                <w:i/>
+              </w:rPr>
+            </m:ctrlPr>
+          </m:sSubPr>
+          <m:e>
+            <m:r>
+              <w:rPr>
+                <w:rFonts w:ascii="Cambria Math" w:hAnsi="Cambria Math"/>
+              </w:rPr>
+              <m:t>o</m:t>
+            </m:r>
+          </m:e>
+          <m:sub>
+            <m:r>
+              <w:rPr>
+                <w:rFonts w:ascii="Cambria Math" w:hAnsi="Cambria Math"/>
+              </w:rPr>
+              <m:t>ij</m:t>
+            </m:r>
+          </m:sub>
+        </m:sSub>
+        <m:r>
+          <w:rPr>
+            <w:rFonts w:ascii="Cambria Math" w:hAnsi="Cambria Math"/>
+          </w:rPr>
+          <m:t>≪</m:t>
+        </m:r>
+        <m:sSub>
+          <m:sSubPr>
+            <m:ctrlPr>
+              <w:rPr>
+                <w:rFonts w:ascii="Cambria Math" w:hAnsi="Cambria Math"/>
+                <w:i/>
+              </w:rPr>
+            </m:ctrlPr>
+          </m:sSubPr>
+          <m:e>
+            <m:r>
+              <w:rPr>
+                <w:rFonts w:ascii="Cambria Math" w:hAnsi="Cambria Math"/>
+              </w:rPr>
+              <m:t>N</m:t>
+            </m:r>
+          </m:e>
+          <m:sub>
+            <m:r>
+              <w:rPr>
+                <w:rFonts w:ascii="Cambria Math" w:hAnsi="Cambria Math"/>
+              </w:rPr>
+              <m:t>E</m:t>
+            </m:r>
+          </m:sub>
+        </m:sSub>
+      </m:oMath>
+      <w:r>
+        <w:t xml:space="preserve">. Therefore, we first simulate a distribution </w:t>
+      </w:r>
+      <m:oMath>
+        <m:acc>
+          <m:accPr>
+            <m:ctrlPr>
+              <w:rPr>
+                <w:rFonts w:ascii="Cambria Math" w:hAnsi="Cambria Math"/>
+                <w:i/>
+              </w:rPr>
+            </m:ctrlPr>
+          </m:accPr>
+          <m:e>
+            <m:r>
+              <w:rPr>
+                <w:rFonts w:ascii="Cambria Math" w:hAnsi="Cambria Math"/>
+              </w:rPr>
+              <m:t>K</m:t>
+            </m:r>
+          </m:e>
+        </m:acc>
+      </m:oMath>
+      <w:r>
+        <w:t xml:space="preserve">, and only calculate </w:t>
+      </w:r>
+      <m:oMath>
+        <m:sSubSup>
+          <m:sSubSupPr>
+            <m:ctrlPr>
+              <w:rPr>
+                <w:rFonts w:ascii="Cambria Math" w:hAnsi="Cambria Math"/>
+                <w:i/>
+              </w:rPr>
+            </m:ctrlPr>
+          </m:sSubSupPr>
+          <m:e>
+            <m:acc>
+              <m:accPr>
+                <m:ctrlPr>
+                  <w:rPr>
+                    <w:rFonts w:ascii="Cambria Math" w:hAnsi="Cambria Math"/>
+                    <w:i/>
+                  </w:rPr>
+                </m:ctrlPr>
+              </m:accPr>
+              <m:e>
+                <m:r>
+                  <w:rPr>
+                    <w:rFonts w:ascii="Cambria Math" w:hAnsi="Cambria Math"/>
+                  </w:rPr>
+                  <m:t>S</m:t>
+                </m:r>
+              </m:e>
+            </m:acc>
+          </m:e>
+          <m:sub>
+            <m:r>
+              <w:rPr>
+                <w:rFonts w:ascii="Cambria Math" w:hAnsi="Cambria Math"/>
+              </w:rPr>
+              <m:t>0</m:t>
+            </m:r>
+          </m:sub>
+          <m:sup>
+            <m:r>
+              <w:rPr>
+                <w:rFonts w:ascii="Cambria Math" w:hAnsi="Cambria Math"/>
+              </w:rPr>
+              <m:t>(</m:t>
+            </m:r>
+            <m:acc>
+              <m:accPr>
+                <m:ctrlPr>
+                  <w:rPr>
+                    <w:rFonts w:ascii="Cambria Math" w:hAnsi="Cambria Math"/>
+                    <w:i/>
+                  </w:rPr>
+                </m:ctrlPr>
+              </m:accPr>
+              <m:e>
+                <m:r>
+                  <w:rPr>
+                    <w:rFonts w:ascii="Cambria Math" w:hAnsi="Cambria Math"/>
+                  </w:rPr>
+                  <m:t>k</m:t>
+                </m:r>
+              </m:e>
+            </m:acc>
+            <m:r>
+              <w:rPr>
+                <w:rFonts w:ascii="Cambria Math" w:hAnsi="Cambria Math"/>
+              </w:rPr>
+              <m:t>)</m:t>
+            </m:r>
+          </m:sup>
+        </m:sSubSup>
+      </m:oMath>
+      <w:r>
+        <w:t xml:space="preserve">, </w:t>
+      </w:r>
+      <m:oMath>
+        <m:sSubSup>
+          <m:sSubSupPr>
+            <m:ctrlPr>
+              <w:rPr>
+                <w:rFonts w:ascii="Cambria Math" w:hAnsi="Cambria Math"/>
+                <w:i/>
+              </w:rPr>
+            </m:ctrlPr>
+          </m:sSubSupPr>
+          <m:e>
+            <m:acc>
+              <m:accPr>
+                <m:ctrlPr>
+                  <w:rPr>
+                    <w:rFonts w:ascii="Cambria Math" w:hAnsi="Cambria Math"/>
+                    <w:i/>
+                  </w:rPr>
+                </m:ctrlPr>
+              </m:accPr>
+              <m:e>
+                <m:r>
+                  <w:rPr>
+                    <w:rFonts w:ascii="Cambria Math" w:hAnsi="Cambria Math"/>
+                  </w:rPr>
+                  <m:t>S</m:t>
+                </m:r>
+              </m:e>
+            </m:acc>
+          </m:e>
+          <m:sub>
+            <m:r>
+              <w:rPr>
+                <w:rFonts w:ascii="Cambria Math" w:hAnsi="Cambria Math"/>
+              </w:rPr>
+              <m:t>1</m:t>
+            </m:r>
+          </m:sub>
+          <m:sup>
+            <m:r>
+              <w:rPr>
+                <w:rFonts w:ascii="Cambria Math" w:hAnsi="Cambria Math"/>
+              </w:rPr>
+              <m:t>(</m:t>
+            </m:r>
+            <m:acc>
+              <m:accPr>
+                <m:ctrlPr>
+                  <w:rPr>
+                    <w:rFonts w:ascii="Cambria Math" w:hAnsi="Cambria Math"/>
+                    <w:i/>
+                  </w:rPr>
+                </m:ctrlPr>
+              </m:accPr>
+              <m:e>
+                <m:r>
+                  <w:rPr>
+                    <w:rFonts w:ascii="Cambria Math" w:hAnsi="Cambria Math"/>
+                  </w:rPr>
+                  <m:t>k</m:t>
+                </m:r>
+              </m:e>
+            </m:acc>
+            <m:r>
+              <w:rPr>
+                <w:rFonts w:ascii="Cambria Math" w:hAnsi="Cambria Math"/>
+              </w:rPr>
+              <m:t>)</m:t>
+            </m:r>
+          </m:sup>
+        </m:sSubSup>
+      </m:oMath>
+      <w:r>
+        <w:t xml:space="preserve">, and </w:t>
+      </w:r>
+      <m:oMath>
+        <m:sSubSup>
+          <m:sSubSupPr>
+            <m:ctrlPr>
+              <w:rPr>
+                <w:rFonts w:ascii="Cambria Math" w:hAnsi="Cambria Math"/>
+                <w:i/>
+              </w:rPr>
+            </m:ctrlPr>
+          </m:sSubSupPr>
+          <m:e>
+            <m:acc>
+              <m:accPr>
+                <m:ctrlPr>
+                  <w:rPr>
+                    <w:rFonts w:ascii="Cambria Math" w:hAnsi="Cambria Math"/>
+                    <w:i/>
+                  </w:rPr>
+                </m:ctrlPr>
+              </m:accPr>
+              <m:e>
+                <m:r>
+                  <w:rPr>
+                    <w:rFonts w:ascii="Cambria Math" w:hAnsi="Cambria Math"/>
+                  </w:rPr>
+                  <m:t>S</m:t>
+                </m:r>
+              </m:e>
+            </m:acc>
+          </m:e>
+          <m:sub>
+            <m:r>
+              <w:rPr>
+                <w:rFonts w:ascii="Cambria Math" w:hAnsi="Cambria Math"/>
+              </w:rPr>
+              <m:t>2</m:t>
+            </m:r>
+          </m:sub>
+          <m:sup>
+            <m:r>
+              <w:rPr>
+                <w:rFonts w:ascii="Cambria Math" w:hAnsi="Cambria Math"/>
+              </w:rPr>
+              <m:t>(</m:t>
+            </m:r>
+            <m:acc>
+              <m:accPr>
+                <m:ctrlPr>
+                  <w:rPr>
+                    <w:rFonts w:ascii="Cambria Math" w:hAnsi="Cambria Math"/>
+                    <w:i/>
+                  </w:rPr>
+                </m:ctrlPr>
+              </m:accPr>
+              <m:e>
+                <m:r>
+                  <w:rPr>
+                    <w:rFonts w:ascii="Cambria Math" w:hAnsi="Cambria Math"/>
+                  </w:rPr>
+                  <m:t>k</m:t>
+                </m:r>
+              </m:e>
+            </m:acc>
+            <m:r>
+              <w:rPr>
+                <w:rFonts w:ascii="Cambria Math" w:hAnsi="Cambria Math"/>
+              </w:rPr>
+              <m:t>)</m:t>
+            </m:r>
+          </m:sup>
+        </m:sSubSup>
+      </m:oMath>
+      <w:r>
+        <w:t xml:space="preserve">for </w:t>
+      </w:r>
+      <m:oMath>
+        <m:acc>
+          <m:accPr>
+            <m:ctrlPr>
+              <w:rPr>
+                <w:rFonts w:ascii="Cambria Math" w:hAnsi="Cambria Math"/>
+                <w:i/>
+              </w:rPr>
+            </m:ctrlPr>
+          </m:accPr>
+          <m:e>
+            <m:r>
+              <w:rPr>
+                <w:rFonts w:ascii="Cambria Math" w:hAnsi="Cambria Math"/>
+              </w:rPr>
+              <m:t>k</m:t>
+            </m:r>
+          </m:e>
+        </m:acc>
+        <m:r>
+          <w:rPr>
+            <w:rFonts w:ascii="Cambria Math" w:hAnsi="Cambria Math"/>
+          </w:rPr>
+          <m:t>∈</m:t>
+        </m:r>
+        <m:sSub>
+          <m:sSubPr>
+            <m:ctrlPr>
+              <w:rPr>
+                <w:rFonts w:ascii="Cambria Math" w:hAnsi="Cambria Math"/>
+                <w:i/>
+              </w:rPr>
+            </m:ctrlPr>
+          </m:sSubPr>
+          <m:e>
+            <m:acc>
+              <m:accPr>
+                <m:ctrlPr>
+                  <w:rPr>
+                    <w:rFonts w:ascii="Cambria Math" w:hAnsi="Cambria Math"/>
+                    <w:i/>
+                  </w:rPr>
+                </m:ctrlPr>
+              </m:accPr>
+              <m:e>
+                <m:r>
+                  <w:rPr>
+                    <w:rFonts w:ascii="Cambria Math" w:hAnsi="Cambria Math"/>
+                  </w:rPr>
+                  <m:t>K</m:t>
+                </m:r>
+              </m:e>
+            </m:acc>
+          </m:e>
+          <m:sub>
+            <m:r>
+              <w:rPr>
+                <w:rFonts w:ascii="Cambria Math" w:hAnsi="Cambria Math"/>
+              </w:rPr>
+              <m:t>&gt;0</m:t>
+            </m:r>
+          </m:sub>
+        </m:sSub>
+      </m:oMath>
+      <w:r>
+        <w:t>.</w:t>
       </w:r>
     </w:p>
     <w:sectPr>
@@ -10606,13 +13942,7 @@
                   <w:rPr>
                     <w:rFonts w:ascii="Cambria Math" w:hAnsi="Cambria Math"/>
                   </w:rPr>
-                  <m:t>0,</m:t>
-                </m:r>
-                <m:r>
-                  <w:rPr>
-                    <w:rFonts w:ascii="Cambria Math" w:hAnsi="Cambria Math"/>
-                  </w:rPr>
-                  <m:t>ij</m:t>
+                  <m:t>0,ij</m:t>
                 </m:r>
               </m:sub>
             </m:sSub>
@@ -11638,7 +14968,7 @@
   <w:style w:type="paragraph" w:default="1" w:styleId="Normal">
     <w:name w:val="Normal"/>
     <w:qFormat/>
-    <w:rsid w:val="00D7686B"/>
+    <w:rsid w:val="00872E7B"/>
     <w:pPr>
       <w:spacing w:line="240" w:lineRule="auto"/>
       <w:jc w:val="both"/>
@@ -12492,7 +15822,7 @@
 </file>
 
 <file path=customXml/itemProps1.xml><?xml version="1.0" encoding="utf-8"?>
-<ds:datastoreItem xmlns:ds="http://schemas.openxmlformats.org/officeDocument/2006/customXml" ds:itemID="{84669386-5D48-4B7B-98D9-01766E130215}">
+<ds:datastoreItem xmlns:ds="http://schemas.openxmlformats.org/officeDocument/2006/customXml" ds:itemID="{C4FE4F85-494B-46AA-8F20-22E898AAF6F7}">
   <ds:schemaRefs>
     <ds:schemaRef ds:uri="http://schemas.openxmlformats.org/officeDocument/2006/bibliography"/>
   </ds:schemaRefs>

</xml_diff>

<commit_message>
Toward conditional probability for rare events
</commit_message>
<xml_diff>
--- a/.WIP/Method paper.docx
+++ b/.WIP/Method paper.docx
@@ -167,13 +167,8 @@
         </m:r>
       </m:oMath>
       <w:r>
-        <w:t xml:space="preserve"> be the one of a </w:t>
+        <w:t xml:space="preserve"> be the one of a network</w:t>
       </w:r>
-      <w:proofErr w:type="gramStart"/>
-      <w:r>
-        <w:t>network</w:t>
-      </w:r>
-      <w:proofErr w:type="gramEnd"/>
       <w:r>
         <w:t xml:space="preserve"> with </w:t>
       </w:r>
@@ -12389,8 +12384,6 @@
           </m:sub>
         </m:sSub>
       </m:oMath>
-      <w:bookmarkStart w:id="1" w:name="_GoBack"/>
-      <w:bookmarkEnd w:id="1"/>
     </w:p>
     <w:p>
       <w:r>
@@ -13658,24 +13651,43 @@
         <w:t xml:space="preserve">for </w:t>
       </w:r>
       <m:oMath>
-        <m:acc>
-          <m:accPr>
+        <m:sSub>
+          <m:sSubPr>
             <m:ctrlPr>
               <w:rPr>
                 <w:rFonts w:ascii="Cambria Math" w:hAnsi="Cambria Math"/>
-                <w:i/>
               </w:rPr>
             </m:ctrlPr>
-          </m:accPr>
+          </m:sSubPr>
           <m:e>
+            <m:acc>
+              <m:accPr>
+                <m:ctrlPr>
+                  <w:rPr>
+                    <w:rFonts w:ascii="Cambria Math" w:hAnsi="Cambria Math"/>
+                    <w:i/>
+                  </w:rPr>
+                </m:ctrlPr>
+              </m:accPr>
+              <m:e>
+                <m:r>
+                  <w:rPr>
+                    <w:rFonts w:ascii="Cambria Math" w:hAnsi="Cambria Math"/>
+                  </w:rPr>
+                  <m:t>k</m:t>
+                </m:r>
+              </m:e>
+            </m:acc>
+          </m:e>
+          <m:sub>
             <m:r>
               <w:rPr>
                 <w:rFonts w:ascii="Cambria Math" w:hAnsi="Cambria Math"/>
               </w:rPr>
-              <m:t>k</m:t>
+              <m:t>&gt;0</m:t>
             </m:r>
-          </m:e>
-        </m:acc>
+          </m:sub>
+        </m:sSub>
         <m:r>
           <w:rPr>
             <w:rFonts w:ascii="Cambria Math" w:hAnsi="Cambria Math"/>
@@ -13722,8 +13734,373 @@
         </m:sSub>
       </m:oMath>
       <w:r>
-        <w:t>.</w:t>
+        <w:t>, considering:</w:t>
       </w:r>
+    </w:p>
+    <w:p>
+      <m:oMathPara>
+        <m:oMath>
+          <m:r>
+            <w:rPr>
+              <w:rFonts w:ascii="Cambria Math" w:hAnsi="Cambria Math"/>
+            </w:rPr>
+            <m:t>P</m:t>
+          </m:r>
+          <m:d>
+            <m:dPr>
+              <m:ctrlPr>
+                <w:rPr>
+                  <w:rFonts w:ascii="Cambria Math" w:hAnsi="Cambria Math"/>
+                  <w:i/>
+                </w:rPr>
+              </m:ctrlPr>
+            </m:dPr>
+            <m:e>
+              <m:sSubSup>
+                <m:sSubSupPr>
+                  <m:ctrlPr>
+                    <w:rPr>
+                      <w:rFonts w:ascii="Cambria Math" w:hAnsi="Cambria Math"/>
+                      <w:i/>
+                    </w:rPr>
+                  </m:ctrlPr>
+                </m:sSubSupPr>
+                <m:e>
+                  <m:acc>
+                    <m:accPr>
+                      <m:ctrlPr>
+                        <w:rPr>
+                          <w:rFonts w:ascii="Cambria Math" w:hAnsi="Cambria Math"/>
+                          <w:i/>
+                        </w:rPr>
+                      </m:ctrlPr>
+                    </m:accPr>
+                    <m:e>
+                      <m:r>
+                        <w:rPr>
+                          <w:rFonts w:ascii="Cambria Math" w:hAnsi="Cambria Math"/>
+                        </w:rPr>
+                        <m:t>s</m:t>
+                      </m:r>
+                    </m:e>
+                  </m:acc>
+                </m:e>
+                <m:sub>
+                  <m:r>
+                    <w:rPr>
+                      <w:rFonts w:ascii="Cambria Math" w:hAnsi="Cambria Math"/>
+                    </w:rPr>
+                    <m:t>0,ij</m:t>
+                  </m:r>
+                </m:sub>
+                <m:sup>
+                  <m:r>
+                    <w:rPr>
+                      <w:rFonts w:ascii="Cambria Math" w:hAnsi="Cambria Math"/>
+                    </w:rPr>
+                    <m:t>(</m:t>
+                  </m:r>
+                  <m:sSub>
+                    <m:sSubPr>
+                      <m:ctrlPr>
+                        <w:rPr>
+                          <w:rFonts w:ascii="Cambria Math" w:hAnsi="Cambria Math"/>
+                        </w:rPr>
+                      </m:ctrlPr>
+                    </m:sSubPr>
+                    <m:e>
+                      <m:acc>
+                        <m:accPr>
+                          <m:ctrlPr>
+                            <w:rPr>
+                              <w:rFonts w:ascii="Cambria Math" w:hAnsi="Cambria Math"/>
+                              <w:i/>
+                            </w:rPr>
+                          </m:ctrlPr>
+                        </m:accPr>
+                        <m:e>
+                          <m:r>
+                            <w:rPr>
+                              <w:rFonts w:ascii="Cambria Math" w:hAnsi="Cambria Math"/>
+                            </w:rPr>
+                            <m:t>k</m:t>
+                          </m:r>
+                        </m:e>
+                      </m:acc>
+                    </m:e>
+                    <m:sub>
+                      <m:r>
+                        <w:rPr>
+                          <w:rFonts w:ascii="Cambria Math" w:hAnsi="Cambria Math"/>
+                        </w:rPr>
+                        <m:t>&gt;0</m:t>
+                      </m:r>
+                    </m:sub>
+                  </m:sSub>
+                  <m:r>
+                    <w:rPr>
+                      <w:rFonts w:ascii="Cambria Math" w:hAnsi="Cambria Math"/>
+                    </w:rPr>
+                    <m:t>)</m:t>
+                  </m:r>
+                </m:sup>
+              </m:sSubSup>
+              <m:r>
+                <w:rPr>
+                  <w:rFonts w:ascii="Cambria Math" w:hAnsi="Cambria Math"/>
+                </w:rPr>
+                <m:t>=1</m:t>
+              </m:r>
+            </m:e>
+          </m:d>
+          <m:r>
+            <w:rPr>
+              <w:rFonts w:ascii="Cambria Math" w:hAnsi="Cambria Math"/>
+            </w:rPr>
+            <m:t>=P</m:t>
+          </m:r>
+          <m:d>
+            <m:dPr>
+              <m:ctrlPr>
+                <w:rPr>
+                  <w:rFonts w:ascii="Cambria Math" w:hAnsi="Cambria Math"/>
+                  <w:i/>
+                </w:rPr>
+              </m:ctrlPr>
+            </m:dPr>
+            <m:e>
+              <m:sSubSup>
+                <m:sSubSupPr>
+                  <m:ctrlPr>
+                    <w:rPr>
+                      <w:rFonts w:ascii="Cambria Math" w:hAnsi="Cambria Math"/>
+                      <w:i/>
+                    </w:rPr>
+                  </m:ctrlPr>
+                </m:sSubSupPr>
+                <m:e>
+                  <m:acc>
+                    <m:accPr>
+                      <m:ctrlPr>
+                        <w:rPr>
+                          <w:rFonts w:ascii="Cambria Math" w:hAnsi="Cambria Math"/>
+                          <w:i/>
+                        </w:rPr>
+                      </m:ctrlPr>
+                    </m:accPr>
+                    <m:e>
+                      <m:r>
+                        <w:rPr>
+                          <w:rFonts w:ascii="Cambria Math" w:hAnsi="Cambria Math"/>
+                        </w:rPr>
+                        <m:t>s</m:t>
+                      </m:r>
+                    </m:e>
+                  </m:acc>
+                </m:e>
+                <m:sub>
+                  <m:r>
+                    <w:rPr>
+                      <w:rFonts w:ascii="Cambria Math" w:hAnsi="Cambria Math"/>
+                    </w:rPr>
+                    <m:t>0,ij</m:t>
+                  </m:r>
+                </m:sub>
+                <m:sup>
+                  <m:r>
+                    <w:rPr>
+                      <w:rFonts w:ascii="Cambria Math" w:hAnsi="Cambria Math"/>
+                    </w:rPr>
+                    <m:t>(</m:t>
+                  </m:r>
+                  <m:acc>
+                    <m:accPr>
+                      <m:ctrlPr>
+                        <w:rPr>
+                          <w:rFonts w:ascii="Cambria Math" w:hAnsi="Cambria Math"/>
+                          <w:i/>
+                        </w:rPr>
+                      </m:ctrlPr>
+                    </m:accPr>
+                    <m:e>
+                      <m:r>
+                        <w:rPr>
+                          <w:rFonts w:ascii="Cambria Math" w:hAnsi="Cambria Math"/>
+                        </w:rPr>
+                        <m:t>k</m:t>
+                      </m:r>
+                    </m:e>
+                  </m:acc>
+                  <m:r>
+                    <w:rPr>
+                      <w:rFonts w:ascii="Cambria Math" w:hAnsi="Cambria Math"/>
+                    </w:rPr>
+                    <m:t>)</m:t>
+                  </m:r>
+                </m:sup>
+              </m:sSubSup>
+              <m:r>
+                <w:rPr>
+                  <w:rFonts w:ascii="Cambria Math" w:hAnsi="Cambria Math"/>
+                </w:rPr>
+                <m:t>=1</m:t>
+              </m:r>
+            </m:e>
+            <m:e>
+              <m:acc>
+                <m:accPr>
+                  <m:ctrlPr>
+                    <w:rPr>
+                      <w:rFonts w:ascii="Cambria Math" w:hAnsi="Cambria Math"/>
+                      <w:i/>
+                    </w:rPr>
+                  </m:ctrlPr>
+                </m:accPr>
+                <m:e>
+                  <m:r>
+                    <w:rPr>
+                      <w:rFonts w:ascii="Cambria Math" w:hAnsi="Cambria Math"/>
+                    </w:rPr>
+                    <m:t>k</m:t>
+                  </m:r>
+                </m:e>
+              </m:acc>
+              <m:r>
+                <w:rPr>
+                  <w:rFonts w:ascii="Cambria Math" w:hAnsi="Cambria Math"/>
+                </w:rPr>
+                <m:t>∈</m:t>
+              </m:r>
+              <m:sSub>
+                <m:sSubPr>
+                  <m:ctrlPr>
+                    <w:rPr>
+                      <w:rFonts w:ascii="Cambria Math" w:hAnsi="Cambria Math"/>
+                      <w:i/>
+                    </w:rPr>
+                  </m:ctrlPr>
+                </m:sSubPr>
+                <m:e>
+                  <m:acc>
+                    <m:accPr>
+                      <m:ctrlPr>
+                        <w:rPr>
+                          <w:rFonts w:ascii="Cambria Math" w:hAnsi="Cambria Math"/>
+                          <w:i/>
+                        </w:rPr>
+                      </m:ctrlPr>
+                    </m:accPr>
+                    <m:e>
+                      <m:r>
+                        <w:rPr>
+                          <w:rFonts w:ascii="Cambria Math" w:hAnsi="Cambria Math"/>
+                        </w:rPr>
+                        <m:t>K</m:t>
+                      </m:r>
+                    </m:e>
+                  </m:acc>
+                </m:e>
+                <m:sub>
+                  <m:r>
+                    <w:rPr>
+                      <w:rFonts w:ascii="Cambria Math" w:hAnsi="Cambria Math"/>
+                    </w:rPr>
+                    <m:t>&gt;0</m:t>
+                  </m:r>
+                </m:sub>
+              </m:sSub>
+            </m:e>
+          </m:d>
+          <m:r>
+            <w:rPr>
+              <w:rFonts w:ascii="Cambria Math" w:hAnsi="Cambria Math"/>
+            </w:rPr>
+            <m:t>P</m:t>
+          </m:r>
+          <m:d>
+            <m:dPr>
+              <m:ctrlPr>
+                <w:rPr>
+                  <w:rFonts w:ascii="Cambria Math" w:hAnsi="Cambria Math"/>
+                  <w:i/>
+                </w:rPr>
+              </m:ctrlPr>
+            </m:dPr>
+            <m:e>
+              <m:acc>
+                <m:accPr>
+                  <m:ctrlPr>
+                    <w:rPr>
+                      <w:rFonts w:ascii="Cambria Math" w:hAnsi="Cambria Math"/>
+                      <w:i/>
+                    </w:rPr>
+                  </m:ctrlPr>
+                </m:accPr>
+                <m:e>
+                  <m:r>
+                    <w:rPr>
+                      <w:rFonts w:ascii="Cambria Math" w:hAnsi="Cambria Math"/>
+                    </w:rPr>
+                    <m:t>k</m:t>
+                  </m:r>
+                </m:e>
+              </m:acc>
+              <m:r>
+                <w:rPr>
+                  <w:rFonts w:ascii="Cambria Math" w:hAnsi="Cambria Math"/>
+                </w:rPr>
+                <m:t>∈</m:t>
+              </m:r>
+              <m:sSub>
+                <m:sSubPr>
+                  <m:ctrlPr>
+                    <w:rPr>
+                      <w:rFonts w:ascii="Cambria Math" w:hAnsi="Cambria Math"/>
+                      <w:i/>
+                    </w:rPr>
+                  </m:ctrlPr>
+                </m:sSubPr>
+                <m:e>
+                  <m:acc>
+                    <m:accPr>
+                      <m:ctrlPr>
+                        <w:rPr>
+                          <w:rFonts w:ascii="Cambria Math" w:hAnsi="Cambria Math"/>
+                          <w:i/>
+                        </w:rPr>
+                      </m:ctrlPr>
+                    </m:accPr>
+                    <m:e>
+                      <m:r>
+                        <w:rPr>
+                          <w:rFonts w:ascii="Cambria Math" w:hAnsi="Cambria Math"/>
+                        </w:rPr>
+                        <m:t>K</m:t>
+                      </m:r>
+                    </m:e>
+                  </m:acc>
+                </m:e>
+                <m:sub>
+                  <m:r>
+                    <w:rPr>
+                      <w:rFonts w:ascii="Cambria Math" w:hAnsi="Cambria Math"/>
+                    </w:rPr>
+                    <m:t>&gt;0</m:t>
+                  </m:r>
+                </m:sub>
+              </m:sSub>
+            </m:e>
+          </m:d>
+          <m:r>
+            <w:rPr>
+              <w:rFonts w:ascii="Cambria Math" w:hAnsi="Cambria Math"/>
+            </w:rPr>
+            <m:t>=</m:t>
+          </m:r>
+        </m:oMath>
+      </m:oMathPara>
+      <w:bookmarkStart w:id="1" w:name="_GoBack"/>
+      <w:bookmarkEnd w:id="1"/>
     </w:p>
     <w:sectPr>
       <w:pgSz w:w="11906" w:h="16838"/>
@@ -15822,7 +16199,7 @@
 </file>
 
 <file path=customXml/itemProps1.xml><?xml version="1.0" encoding="utf-8"?>
-<ds:datastoreItem xmlns:ds="http://schemas.openxmlformats.org/officeDocument/2006/customXml" ds:itemID="{C4FE4F85-494B-46AA-8F20-22E898AAF6F7}">
+<ds:datastoreItem xmlns:ds="http://schemas.openxmlformats.org/officeDocument/2006/customXml" ds:itemID="{29023978-91B5-4807-ABD0-F8BFFDB1E470}">
   <ds:schemaRefs>
     <ds:schemaRef ds:uri="http://schemas.openxmlformats.org/officeDocument/2006/bibliography"/>
   </ds:schemaRefs>

</xml_diff>

<commit_message>
draft and play-around to import more mathematical approach to the simulations
</commit_message>
<xml_diff>
--- a/.WIP/Method paper.docx
+++ b/.WIP/Method paper.docx
@@ -167,8 +167,13 @@
         </m:r>
       </m:oMath>
       <w:r>
-        <w:t xml:space="preserve"> be the one of a network</w:t>
+        <w:t xml:space="preserve"> be the one of a </w:t>
       </w:r>
+      <w:proofErr w:type="gramStart"/>
+      <w:r>
+        <w:t>network</w:t>
+      </w:r>
+      <w:proofErr w:type="gramEnd"/>
       <w:r>
         <w:t xml:space="preserve"> with </w:t>
       </w:r>
@@ -13800,119 +13805,6 @@
                     </w:rPr>
                     <m:t>(</m:t>
                   </m:r>
-                  <m:sSub>
-                    <m:sSubPr>
-                      <m:ctrlPr>
-                        <w:rPr>
-                          <w:rFonts w:ascii="Cambria Math" w:hAnsi="Cambria Math"/>
-                        </w:rPr>
-                      </m:ctrlPr>
-                    </m:sSubPr>
-                    <m:e>
-                      <m:acc>
-                        <m:accPr>
-                          <m:ctrlPr>
-                            <w:rPr>
-                              <w:rFonts w:ascii="Cambria Math" w:hAnsi="Cambria Math"/>
-                              <w:i/>
-                            </w:rPr>
-                          </m:ctrlPr>
-                        </m:accPr>
-                        <m:e>
-                          <m:r>
-                            <w:rPr>
-                              <w:rFonts w:ascii="Cambria Math" w:hAnsi="Cambria Math"/>
-                            </w:rPr>
-                            <m:t>k</m:t>
-                          </m:r>
-                        </m:e>
-                      </m:acc>
-                    </m:e>
-                    <m:sub>
-                      <m:r>
-                        <w:rPr>
-                          <w:rFonts w:ascii="Cambria Math" w:hAnsi="Cambria Math"/>
-                        </w:rPr>
-                        <m:t>&gt;0</m:t>
-                      </m:r>
-                    </m:sub>
-                  </m:sSub>
-                  <m:r>
-                    <w:rPr>
-                      <w:rFonts w:ascii="Cambria Math" w:hAnsi="Cambria Math"/>
-                    </w:rPr>
-                    <m:t>)</m:t>
-                  </m:r>
-                </m:sup>
-              </m:sSubSup>
-              <m:r>
-                <w:rPr>
-                  <w:rFonts w:ascii="Cambria Math" w:hAnsi="Cambria Math"/>
-                </w:rPr>
-                <m:t>=1</m:t>
-              </m:r>
-            </m:e>
-          </m:d>
-          <m:r>
-            <w:rPr>
-              <w:rFonts w:ascii="Cambria Math" w:hAnsi="Cambria Math"/>
-            </w:rPr>
-            <m:t>=P</m:t>
-          </m:r>
-          <m:d>
-            <m:dPr>
-              <m:ctrlPr>
-                <w:rPr>
-                  <w:rFonts w:ascii="Cambria Math" w:hAnsi="Cambria Math"/>
-                  <w:i/>
-                </w:rPr>
-              </m:ctrlPr>
-            </m:dPr>
-            <m:e>
-              <m:sSubSup>
-                <m:sSubSupPr>
-                  <m:ctrlPr>
-                    <w:rPr>
-                      <w:rFonts w:ascii="Cambria Math" w:hAnsi="Cambria Math"/>
-                      <w:i/>
-                    </w:rPr>
-                  </m:ctrlPr>
-                </m:sSubSupPr>
-                <m:e>
-                  <m:acc>
-                    <m:accPr>
-                      <m:ctrlPr>
-                        <w:rPr>
-                          <w:rFonts w:ascii="Cambria Math" w:hAnsi="Cambria Math"/>
-                          <w:i/>
-                        </w:rPr>
-                      </m:ctrlPr>
-                    </m:accPr>
-                    <m:e>
-                      <m:r>
-                        <w:rPr>
-                          <w:rFonts w:ascii="Cambria Math" w:hAnsi="Cambria Math"/>
-                        </w:rPr>
-                        <m:t>s</m:t>
-                      </m:r>
-                    </m:e>
-                  </m:acc>
-                </m:e>
-                <m:sub>
-                  <m:r>
-                    <w:rPr>
-                      <w:rFonts w:ascii="Cambria Math" w:hAnsi="Cambria Math"/>
-                    </w:rPr>
-                    <m:t>0,ij</m:t>
-                  </m:r>
-                </m:sub>
-                <m:sup>
-                  <m:r>
-                    <w:rPr>
-                      <w:rFonts w:ascii="Cambria Math" w:hAnsi="Cambria Math"/>
-                    </w:rPr>
-                    <m:t>(</m:t>
-                  </m:r>
                   <m:acc>
                     <m:accPr>
                       <m:ctrlPr>
@@ -14011,46 +13903,237 @@
               </m:sSub>
             </m:e>
           </m:d>
+          <w:bookmarkStart w:id="1" w:name="_GoBack"/>
+          <w:bookmarkEnd w:id="1"/>
           <m:r>
             <w:rPr>
               <w:rFonts w:ascii="Cambria Math" w:hAnsi="Cambria Math"/>
             </w:rPr>
-            <m:t>P</m:t>
+            <m:t>=</m:t>
           </m:r>
-          <m:d>
-            <m:dPr>
+          <m:f>
+            <m:fPr>
               <m:ctrlPr>
                 <w:rPr>
                   <w:rFonts w:ascii="Cambria Math" w:hAnsi="Cambria Math"/>
                   <w:i/>
                 </w:rPr>
               </m:ctrlPr>
-            </m:dPr>
-            <m:e>
-              <m:acc>
-                <m:accPr>
+            </m:fPr>
+            <m:num>
+              <m:r>
+                <w:rPr>
+                  <w:rFonts w:ascii="Cambria Math" w:hAnsi="Cambria Math"/>
+                </w:rPr>
+                <m:t>P</m:t>
+              </m:r>
+              <m:d>
+                <m:dPr>
                   <m:ctrlPr>
                     <w:rPr>
                       <w:rFonts w:ascii="Cambria Math" w:hAnsi="Cambria Math"/>
                       <w:i/>
                     </w:rPr>
                   </m:ctrlPr>
-                </m:accPr>
+                </m:dPr>
                 <m:e>
+                  <m:sSubSup>
+                    <m:sSubSupPr>
+                      <m:ctrlPr>
+                        <w:rPr>
+                          <w:rFonts w:ascii="Cambria Math" w:hAnsi="Cambria Math"/>
+                          <w:i/>
+                        </w:rPr>
+                      </m:ctrlPr>
+                    </m:sSubSupPr>
+                    <m:e>
+                      <m:acc>
+                        <m:accPr>
+                          <m:ctrlPr>
+                            <w:rPr>
+                              <w:rFonts w:ascii="Cambria Math" w:hAnsi="Cambria Math"/>
+                              <w:i/>
+                            </w:rPr>
+                          </m:ctrlPr>
+                        </m:accPr>
+                        <m:e>
+                          <m:r>
+                            <w:rPr>
+                              <w:rFonts w:ascii="Cambria Math" w:hAnsi="Cambria Math"/>
+                            </w:rPr>
+                            <m:t>s</m:t>
+                          </m:r>
+                        </m:e>
+                      </m:acc>
+                    </m:e>
+                    <m:sub>
+                      <m:r>
+                        <w:rPr>
+                          <w:rFonts w:ascii="Cambria Math" w:hAnsi="Cambria Math"/>
+                        </w:rPr>
+                        <m:t>0,ij</m:t>
+                      </m:r>
+                    </m:sub>
+                    <m:sup>
+                      <m:r>
+                        <w:rPr>
+                          <w:rFonts w:ascii="Cambria Math" w:hAnsi="Cambria Math"/>
+                        </w:rPr>
+                        <m:t>(</m:t>
+                      </m:r>
+                      <m:sSub>
+                        <m:sSubPr>
+                          <m:ctrlPr>
+                            <w:rPr>
+                              <w:rFonts w:ascii="Cambria Math" w:hAnsi="Cambria Math"/>
+                            </w:rPr>
+                          </m:ctrlPr>
+                        </m:sSubPr>
+                        <m:e>
+                          <m:acc>
+                            <m:accPr>
+                              <m:ctrlPr>
+                                <w:rPr>
+                                  <w:rFonts w:ascii="Cambria Math" w:hAnsi="Cambria Math"/>
+                                  <w:i/>
+                                </w:rPr>
+                              </m:ctrlPr>
+                            </m:accPr>
+                            <m:e>
+                              <m:r>
+                                <w:rPr>
+                                  <w:rFonts w:ascii="Cambria Math" w:hAnsi="Cambria Math"/>
+                                </w:rPr>
+                                <m:t>k</m:t>
+                              </m:r>
+                            </m:e>
+                          </m:acc>
+                        </m:e>
+                        <m:sub>
+                          <m:r>
+                            <w:rPr>
+                              <w:rFonts w:ascii="Cambria Math" w:hAnsi="Cambria Math"/>
+                            </w:rPr>
+                            <m:t>&gt;0</m:t>
+                          </m:r>
+                        </m:sub>
+                      </m:sSub>
+                      <m:r>
+                        <w:rPr>
+                          <w:rFonts w:ascii="Cambria Math" w:hAnsi="Cambria Math"/>
+                        </w:rPr>
+                        <m:t>)</m:t>
+                      </m:r>
+                    </m:sup>
+                  </m:sSubSup>
                   <m:r>
                     <w:rPr>
                       <w:rFonts w:ascii="Cambria Math" w:hAnsi="Cambria Math"/>
                     </w:rPr>
-                    <m:t>k</m:t>
+                    <m:t>=1</m:t>
                   </m:r>
                 </m:e>
-              </m:acc>
+              </m:d>
+            </m:num>
+            <m:den>
               <m:r>
                 <w:rPr>
                   <w:rFonts w:ascii="Cambria Math" w:hAnsi="Cambria Math"/>
                 </w:rPr>
-                <m:t>∈</m:t>
+                <m:t>P</m:t>
               </m:r>
+              <m:d>
+                <m:dPr>
+                  <m:ctrlPr>
+                    <w:rPr>
+                      <w:rFonts w:ascii="Cambria Math" w:hAnsi="Cambria Math"/>
+                      <w:i/>
+                    </w:rPr>
+                  </m:ctrlPr>
+                </m:dPr>
+                <m:e>
+                  <m:acc>
+                    <m:accPr>
+                      <m:ctrlPr>
+                        <w:rPr>
+                          <w:rFonts w:ascii="Cambria Math" w:hAnsi="Cambria Math"/>
+                          <w:i/>
+                        </w:rPr>
+                      </m:ctrlPr>
+                    </m:accPr>
+                    <m:e>
+                      <m:r>
+                        <w:rPr>
+                          <w:rFonts w:ascii="Cambria Math" w:hAnsi="Cambria Math"/>
+                        </w:rPr>
+                        <m:t>k</m:t>
+                      </m:r>
+                    </m:e>
+                  </m:acc>
+                  <m:r>
+                    <w:rPr>
+                      <w:rFonts w:ascii="Cambria Math" w:hAnsi="Cambria Math"/>
+                    </w:rPr>
+                    <m:t>∈</m:t>
+                  </m:r>
+                  <m:sSub>
+                    <m:sSubPr>
+                      <m:ctrlPr>
+                        <w:rPr>
+                          <w:rFonts w:ascii="Cambria Math" w:hAnsi="Cambria Math"/>
+                          <w:i/>
+                        </w:rPr>
+                      </m:ctrlPr>
+                    </m:sSubPr>
+                    <m:e>
+                      <m:acc>
+                        <m:accPr>
+                          <m:ctrlPr>
+                            <w:rPr>
+                              <w:rFonts w:ascii="Cambria Math" w:hAnsi="Cambria Math"/>
+                              <w:i/>
+                            </w:rPr>
+                          </m:ctrlPr>
+                        </m:accPr>
+                        <m:e>
+                          <m:r>
+                            <w:rPr>
+                              <w:rFonts w:ascii="Cambria Math" w:hAnsi="Cambria Math"/>
+                            </w:rPr>
+                            <m:t>K</m:t>
+                          </m:r>
+                        </m:e>
+                      </m:acc>
+                    </m:e>
+                    <m:sub>
+                      <m:r>
+                        <w:rPr>
+                          <w:rFonts w:ascii="Cambria Math" w:hAnsi="Cambria Math"/>
+                        </w:rPr>
+                        <m:t>&gt;0</m:t>
+                      </m:r>
+                    </m:sub>
+                  </m:sSub>
+                </m:e>
+              </m:d>
+            </m:den>
+          </m:f>
+          <m:r>
+            <w:rPr>
+              <w:rFonts w:ascii="Cambria Math" w:hAnsi="Cambria Math"/>
+            </w:rPr>
+            <m:t>=</m:t>
+          </m:r>
+          <m:f>
+            <m:fPr>
+              <m:ctrlPr>
+                <w:rPr>
+                  <w:rFonts w:ascii="Cambria Math" w:hAnsi="Cambria Math"/>
+                  <w:i/>
+                </w:rPr>
+              </m:ctrlPr>
+            </m:fPr>
+            <m:num>
               <m:sSub>
                 <m:sSubPr>
                   <m:ctrlPr>
@@ -14075,7 +14158,7 @@
                         <w:rPr>
                           <w:rFonts w:ascii="Cambria Math" w:hAnsi="Cambria Math"/>
                         </w:rPr>
-                        <m:t>K</m:t>
+                        <m:t>p</m:t>
                       </m:r>
                     </m:e>
                   </m:acc>
@@ -14085,22 +14168,148 @@
                     <w:rPr>
                       <w:rFonts w:ascii="Cambria Math" w:hAnsi="Cambria Math"/>
                     </w:rPr>
-                    <m:t>&gt;0</m:t>
+                    <m:t>ij</m:t>
                   </m:r>
                 </m:sub>
               </m:sSub>
-            </m:e>
-          </m:d>
-          <m:r>
-            <w:rPr>
-              <w:rFonts w:ascii="Cambria Math" w:hAnsi="Cambria Math"/>
-            </w:rPr>
-            <m:t>=</m:t>
-          </m:r>
+            </m:num>
+            <m:den>
+              <m:r>
+                <w:rPr>
+                  <w:rFonts w:ascii="Cambria Math" w:hAnsi="Cambria Math"/>
+                </w:rPr>
+                <m:t>1-</m:t>
+              </m:r>
+              <m:nary>
+                <m:naryPr>
+                  <m:chr m:val="∏"/>
+                  <m:limLoc m:val="undOvr"/>
+                  <m:supHide m:val="1"/>
+                  <m:ctrlPr>
+                    <w:rPr>
+                      <w:rFonts w:ascii="Cambria Math" w:hAnsi="Cambria Math"/>
+                      <w:i/>
+                    </w:rPr>
+                  </m:ctrlPr>
+                </m:naryPr>
+                <m:sub>
+                  <m:d>
+                    <m:dPr>
+                      <m:ctrlPr>
+                        <w:rPr>
+                          <w:rFonts w:ascii="Cambria Math" w:hAnsi="Cambria Math"/>
+                          <w:i/>
+                        </w:rPr>
+                      </m:ctrlPr>
+                    </m:dPr>
+                    <m:e>
+                      <m:r>
+                        <w:rPr>
+                          <w:rFonts w:ascii="Cambria Math" w:hAnsi="Cambria Math"/>
+                        </w:rPr>
+                        <m:t>i,j</m:t>
+                      </m:r>
+                    </m:e>
+                  </m:d>
+                  <m:r>
+                    <w:rPr>
+                      <w:rFonts w:ascii="Cambria Math" w:hAnsi="Cambria Math"/>
+                    </w:rPr>
+                    <m:t>∈</m:t>
+                  </m:r>
+                  <m:sSup>
+                    <m:sSupPr>
+                      <m:ctrlPr>
+                        <w:rPr>
+                          <w:rFonts w:ascii="Cambria Math" w:hAnsi="Cambria Math"/>
+                          <w:i/>
+                        </w:rPr>
+                      </m:ctrlPr>
+                    </m:sSupPr>
+                    <m:e>
+                      <m:d>
+                        <m:dPr>
+                          <m:begChr m:val="⟦"/>
+                          <m:endChr m:val="⟧"/>
+                          <m:ctrlPr>
+                            <w:rPr>
+                              <w:rFonts w:ascii="Cambria Math" w:hAnsi="Cambria Math"/>
+                              <w:i/>
+                            </w:rPr>
+                          </m:ctrlPr>
+                        </m:dPr>
+                        <m:e>
+                          <m:r>
+                            <w:rPr>
+                              <w:rFonts w:ascii="Cambria Math" w:hAnsi="Cambria Math"/>
+                            </w:rPr>
+                            <m:t>1,n</m:t>
+                          </m:r>
+                        </m:e>
+                      </m:d>
+                    </m:e>
+                    <m:sup>
+                      <m:r>
+                        <w:rPr>
+                          <w:rFonts w:ascii="Cambria Math" w:hAnsi="Cambria Math"/>
+                        </w:rPr>
+                        <m:t>2</m:t>
+                      </m:r>
+                    </m:sup>
+                  </m:sSup>
+                </m:sub>
+                <m:sup/>
+                <m:e>
+                  <m:r>
+                    <w:rPr>
+                      <w:rFonts w:ascii="Cambria Math" w:hAnsi="Cambria Math"/>
+                    </w:rPr>
+                    <m:t>1-</m:t>
+                  </m:r>
+                </m:e>
+              </m:nary>
+              <m:sSub>
+                <m:sSubPr>
+                  <m:ctrlPr>
+                    <w:rPr>
+                      <w:rFonts w:ascii="Cambria Math" w:hAnsi="Cambria Math"/>
+                      <w:i/>
+                    </w:rPr>
+                  </m:ctrlPr>
+                </m:sSubPr>
+                <m:e>
+                  <m:acc>
+                    <m:accPr>
+                      <m:ctrlPr>
+                        <w:rPr>
+                          <w:rFonts w:ascii="Cambria Math" w:hAnsi="Cambria Math"/>
+                          <w:i/>
+                        </w:rPr>
+                      </m:ctrlPr>
+                    </m:accPr>
+                    <m:e>
+                      <m:r>
+                        <w:rPr>
+                          <w:rFonts w:ascii="Cambria Math" w:hAnsi="Cambria Math"/>
+                        </w:rPr>
+                        <m:t>p</m:t>
+                      </m:r>
+                    </m:e>
+                  </m:acc>
+                </m:e>
+                <m:sub>
+                  <m:r>
+                    <w:rPr>
+                      <w:rFonts w:ascii="Cambria Math" w:hAnsi="Cambria Math"/>
+                    </w:rPr>
+                    <m:t>ij</m:t>
+                  </m:r>
+                </m:sub>
+              </m:sSub>
+            </m:den>
+          </m:f>
         </m:oMath>
       </m:oMathPara>
-      <w:bookmarkStart w:id="1" w:name="_GoBack"/>
-      <w:bookmarkEnd w:id="1"/>
     </w:p>
     <w:sectPr>
       <w:pgSz w:w="11906" w:h="16838"/>
@@ -16199,7 +16408,7 @@
 </file>
 
 <file path=customXml/itemProps1.xml><?xml version="1.0" encoding="utf-8"?>
-<ds:datastoreItem xmlns:ds="http://schemas.openxmlformats.org/officeDocument/2006/customXml" ds:itemID="{29023978-91B5-4807-ABD0-F8BFFDB1E470}">
+<ds:datastoreItem xmlns:ds="http://schemas.openxmlformats.org/officeDocument/2006/customXml" ds:itemID="{42529035-8B7F-436C-AFC5-65AA6A055069}">
   <ds:schemaRefs>
     <ds:schemaRef ds:uri="http://schemas.openxmlformats.org/officeDocument/2006/bibliography"/>
   </ds:schemaRefs>

</xml_diff>